<commit_message>
Adopt Ricks standard of f for fractions of a second
git-svn-id: file:///local/rexx/oorexx/oorexx.svn@11915 0b6cbdbe-3aab-466e-b73a-abd511dda0a2
</commit_message>
<xml_diff>
--- a/sandbox/jon/datetimes/DateTimes Help.docx
+++ b/sandbox/jon/datetimes/DateTimes Help.docx
@@ -1,6 +1,6 @@
 
 <file path=word/document.xml><?xml version="1.0" encoding="utf-8"?>
-<w:document xmlns:ve="http://schemas.openxmlformats.org/markup-compatibility/2006" xmlns:o="urn:schemas-microsoft-com:office:office" xmlns:r="http://schemas.openxmlformats.org/officeDocument/2006/relationships" xmlns:m="http://schemas.openxmlformats.org/officeDocument/2006/math" xmlns:v="urn:schemas-microsoft-com:vml" xmlns:wp="http://schemas.openxmlformats.org/drawingml/2006/wordprocessingDrawing" xmlns:w10="urn:schemas-microsoft-com:office:word" xmlns:w="http://schemas.openxmlformats.org/wordprocessingml/2006/main" xmlns:wne="http://schemas.microsoft.com/office/word/2006/wordml">
+<w:document xmlns:wpc="http://schemas.microsoft.com/office/word/2010/wordprocessingCanvas" xmlns:cx="http://schemas.microsoft.com/office/drawing/2014/chartex" xmlns:cx1="http://schemas.microsoft.com/office/drawing/2015/9/8/chartex" xmlns:cx2="http://schemas.microsoft.com/office/drawing/2015/10/21/chartex" xmlns:cx3="http://schemas.microsoft.com/office/drawing/2016/5/9/chartex" xmlns:cx4="http://schemas.microsoft.com/office/drawing/2016/5/10/chartex" xmlns:cx5="http://schemas.microsoft.com/office/drawing/2016/5/11/chartex" xmlns:cx6="http://schemas.microsoft.com/office/drawing/2016/5/12/chartex" xmlns:cx7="http://schemas.microsoft.com/office/drawing/2016/5/13/chartex" xmlns:cx8="http://schemas.microsoft.com/office/drawing/2016/5/14/chartex" xmlns:mc="http://schemas.openxmlformats.org/markup-compatibility/2006" xmlns:aink="http://schemas.microsoft.com/office/drawing/2016/ink" xmlns:am3d="http://schemas.microsoft.com/office/drawing/2017/model3d" xmlns:o="urn:schemas-microsoft-com:office:office" xmlns:r="http://schemas.openxmlformats.org/officeDocument/2006/relationships" xmlns:m="http://schemas.openxmlformats.org/officeDocument/2006/math" xmlns:v="urn:schemas-microsoft-com:vml" xmlns:wp14="http://schemas.microsoft.com/office/word/2010/wordprocessingDrawing" xmlns:wp="http://schemas.openxmlformats.org/drawingml/2006/wordprocessingDrawing" xmlns:w10="urn:schemas-microsoft-com:office:word" xmlns:w="http://schemas.openxmlformats.org/wordprocessingml/2006/main" xmlns:w14="http://schemas.microsoft.com/office/word/2010/wordml" xmlns:w15="http://schemas.microsoft.com/office/word/2012/wordml" xmlns:w16cid="http://schemas.microsoft.com/office/word/2016/wordml/cid" xmlns:w16se="http://schemas.microsoft.com/office/word/2015/wordml/symex" xmlns:wpg="http://schemas.microsoft.com/office/word/2010/wordprocessingGroup" xmlns:wpi="http://schemas.microsoft.com/office/word/2010/wordprocessingInk" xmlns:wne="http://schemas.microsoft.com/office/word/2006/wordml" xmlns:wps="http://schemas.microsoft.com/office/word/2010/wordprocessingShape" mc:Ignorable="w14 w15 w16se w16cid wp14">
   <w:body>
     <w:p/>
     <w:sdt>
@@ -20,6 +20,7 @@
           <w:docPartUnique/>
         </w:docPartObj>
       </w:sdtPr>
+      <w:sdtEndPr/>
       <w:sdtContent>
         <w:p>
           <w:pPr>
@@ -1459,60 +1460,34 @@
         <w:pStyle w:val="Heading2"/>
       </w:pPr>
       <w:r>
+        <w:t>The Datetimes Class</w:t>
+      </w:r>
+      <w:bookmarkEnd w:id="0"/>
+    </w:p>
+    <w:p>
+      <w:r>
+        <w:t>The d</w:t>
+      </w:r>
+      <w:r>
+        <w:t>atetimes cl</w:t>
+      </w:r>
+      <w:r>
+        <w:t>ass subclasses the built-in date</w:t>
+      </w:r>
+      <w:r>
+        <w:t>time classes to bring several extra methods.</w:t>
+      </w:r>
+    </w:p>
+    <w:p>
+      <w:pPr>
+        <w:pStyle w:val="NoSpacing"/>
+      </w:pPr>
+      <w:r>
         <w:t xml:space="preserve">The </w:t>
       </w:r>
-      <w:proofErr w:type="spellStart"/>
-      <w:r>
-        <w:t>Datetimes</w:t>
-      </w:r>
-      <w:proofErr w:type="spellEnd"/>
-      <w:r>
-        <w:t xml:space="preserve"> Class</w:t>
-      </w:r>
-      <w:bookmarkEnd w:id="0"/>
-    </w:p>
-    <w:p>
-      <w:r>
-        <w:t xml:space="preserve">The </w:t>
-      </w:r>
-      <w:proofErr w:type="spellStart"/>
-      <w:r>
-        <w:t>d</w:t>
-      </w:r>
-      <w:r>
-        <w:t>atetimes</w:t>
-      </w:r>
-      <w:proofErr w:type="spellEnd"/>
-      <w:r>
-        <w:t xml:space="preserve"> cl</w:t>
-      </w:r>
-      <w:r>
-        <w:t xml:space="preserve">ass subclasses the built-in </w:t>
-      </w:r>
-      <w:proofErr w:type="spellStart"/>
-      <w:r>
-        <w:t>date</w:t>
-      </w:r>
-      <w:r>
-        <w:t>time</w:t>
-      </w:r>
-      <w:proofErr w:type="spellEnd"/>
-      <w:r>
-        <w:t xml:space="preserve"> classes to bring several extra methods.</w:t>
-      </w:r>
-    </w:p>
-    <w:p>
-      <w:pPr>
-        <w:pStyle w:val="NoSpacing"/>
-      </w:pPr>
-      <w:r>
-        <w:t xml:space="preserve">The </w:t>
-      </w:r>
-      <w:proofErr w:type="spellStart"/>
       <w:r>
         <w:t>datetimes</w:t>
       </w:r>
-      <w:proofErr w:type="spellEnd"/>
       <w:r>
         <w:t xml:space="preserve"> class is not a built-in class and is not preloaded.</w:t>
       </w:r>
@@ -1529,12 +1504,9 @@
       </w:pPr>
       <w:proofErr w:type="gramStart"/>
       <w:r>
-        <w:t>Use ::</w:t>
+        <w:t>Use ::requires</w:t>
       </w:r>
       <w:proofErr w:type="gramEnd"/>
-      <w:r>
-        <w:t>requires</w:t>
-      </w:r>
       <w:r>
         <w:t xml:space="preserve"> </w:t>
       </w:r>
@@ -1584,11 +1556,7 @@
         <w:t>from</w:t>
       </w:r>
       <w:r>
-        <w:t xml:space="preserve"> class method and </w:t>
-      </w:r>
-      <w:proofErr w:type="gramStart"/>
-      <w:r>
-        <w:t xml:space="preserve">the </w:t>
+        <w:t xml:space="preserve"> class method and the </w:t>
       </w:r>
       <w:proofErr w:type="spellStart"/>
       <w:r>
@@ -1599,7 +1567,6 @@
         <w:t>to</w:t>
       </w:r>
       <w:proofErr w:type="spellEnd"/>
-      <w:proofErr w:type="gramEnd"/>
       <w:r>
         <w:t xml:space="preserve"> method provide a constructor and displayer where the programmer can define the format using a format string and optionally an escape character.</w:t>
       </w:r>
@@ -1644,15 +1611,7 @@
         <w:pStyle w:val="NoSpacing"/>
       </w:pPr>
       <w:r>
-        <w:t xml:space="preserve">Table 1 – </w:t>
-      </w:r>
-      <w:proofErr w:type="spellStart"/>
-      <w:r>
-        <w:t>Datetimes</w:t>
-      </w:r>
-      <w:proofErr w:type="spellEnd"/>
-      <w:r>
-        <w:t xml:space="preserve"> format elements</w:t>
+        <w:t>Table 1 – Datetimes format elements</w:t>
       </w:r>
     </w:p>
     <w:tbl>
@@ -1660,7 +1619,7 @@
         <w:tblStyle w:val="TableGrid"/>
         <w:tblW w:w="0" w:type="auto"/>
         <w:tblLayout w:type="fixed"/>
-        <w:tblLook w:val="04A0"/>
+        <w:tblLook w:val="04A0" w:firstRow="1" w:lastRow="0" w:firstColumn="1" w:lastColumn="0" w:noHBand="0" w:noVBand="1"/>
       </w:tblPr>
       <w:tblGrid>
         <w:gridCol w:w="1101"/>
@@ -1800,11 +1759,9 @@
             <w:pPr>
               <w:jc w:val="center"/>
             </w:pPr>
-            <w:proofErr w:type="spellStart"/>
             <w:r>
               <w:t>dd</w:t>
             </w:r>
-            <w:proofErr w:type="spellEnd"/>
           </w:p>
         </w:tc>
         <w:tc>
@@ -2791,11 +2748,9 @@
             <w:pPr>
               <w:jc w:val="center"/>
             </w:pPr>
-            <w:proofErr w:type="spellStart"/>
             <w:r>
               <w:t>ss</w:t>
             </w:r>
-            <w:proofErr w:type="spellEnd"/>
           </w:p>
         </w:tc>
         <w:tc>
@@ -3092,11 +3047,9 @@
             <w:pPr>
               <w:jc w:val="center"/>
             </w:pPr>
-            <w:proofErr w:type="gramStart"/>
-            <w:r>
-              <w:t>u</w:t>
-            </w:r>
-            <w:proofErr w:type="gramEnd"/>
+            <w:r>
+              <w:t>f</w:t>
+            </w:r>
             <w:r>
               <w:t>...</w:t>
             </w:r>
@@ -3141,15 +3094,16 @@
           </w:tcPr>
           <w:p>
             <w:r>
-              <w:t>The microseconds.  Precision by number of '</w:t>
-            </w:r>
-            <w:proofErr w:type="spellStart"/>
-            <w:r>
-              <w:t>u's</w:t>
-            </w:r>
-            <w:proofErr w:type="spellEnd"/>
-            <w:r>
-              <w:t xml:space="preserve"> up to 6</w:t>
+              <w:t>Fractions of a second</w:t>
+            </w:r>
+            <w:r>
+              <w:t>.  Precision by number of '</w:t>
+            </w:r>
+            <w:r>
+              <w:t>f</w:t>
+            </w:r>
+            <w:r>
+              <w:t>'s up to 6</w:t>
             </w:r>
           </w:p>
         </w:tc>
@@ -3189,11 +3143,7 @@
         <w:pStyle w:val="NoSpacing"/>
       </w:pPr>
       <w:r>
-        <w:t xml:space="preserve">If there is more than one civil element in a format string they must be separated from each other by a delimiter or a character field as marked in table 1, otherwise the format string is ambiguous.  An error 88 is raised when an ambiguous format string is presented to </w:t>
-      </w:r>
-      <w:proofErr w:type="gramStart"/>
-      <w:r>
-        <w:t xml:space="preserve">the </w:t>
+        <w:t xml:space="preserve">If there is more than one civil element in a format string they must be separated from each other by a delimiter or a character field as marked in table 1, otherwise the format string is ambiguous.  An error 88 is raised when an ambiguous format string is presented to the </w:t>
       </w:r>
       <w:r>
         <w:rPr>
@@ -3201,7 +3151,6 @@
         </w:rPr>
         <w:t>from</w:t>
       </w:r>
-      <w:proofErr w:type="gramEnd"/>
       <w:r>
         <w:t xml:space="preserve"> method.</w:t>
       </w:r>
@@ -3245,7 +3194,7 @@
       <w:tblPr>
         <w:tblStyle w:val="TableGrid"/>
         <w:tblW w:w="0" w:type="auto"/>
-        <w:tblLook w:val="04A0"/>
+        <w:tblLook w:val="04A0" w:firstRow="1" w:lastRow="0" w:firstColumn="1" w:lastColumn="0" w:noHBand="0" w:noVBand="1"/>
       </w:tblPr>
       <w:tblGrid>
         <w:gridCol w:w="1668"/>
@@ -3484,31 +3433,16 @@
       <w:pPr>
         <w:pStyle w:val="NoSpacing"/>
       </w:pPr>
-      <w:proofErr w:type="spellStart"/>
-      <w:proofErr w:type="gramStart"/>
-      <w:r>
-        <w:t>datetimes</w:t>
-      </w:r>
-      <w:proofErr w:type="spellEnd"/>
-      <w:proofErr w:type="gramEnd"/>
-      <w:r>
-        <w:t xml:space="preserve"> instances subsequently constructed by the class will default to a week starting on Sunday.</w:t>
-      </w:r>
-    </w:p>
-    <w:p>
-      <w:pPr>
-        <w:pStyle w:val="NoSpacing"/>
-      </w:pPr>
-      <w:r>
-        <w:t xml:space="preserve">You can also recalibrate instances of the </w:t>
-      </w:r>
-      <w:proofErr w:type="spellStart"/>
-      <w:r>
-        <w:t>datetime</w:t>
-      </w:r>
-      <w:proofErr w:type="spellEnd"/>
-      <w:r>
-        <w:t xml:space="preserve"> class</w:t>
+      <w:r>
+        <w:t>datetimes instances subsequently constructed by the class will default to a week starting on Sunday.</w:t>
+      </w:r>
+    </w:p>
+    <w:p>
+      <w:pPr>
+        <w:pStyle w:val="NoSpacing"/>
+      </w:pPr>
+      <w:r>
+        <w:t>You can also recalibrate instances of the datetime class</w:t>
       </w:r>
     </w:p>
     <w:p>
@@ -3558,7 +3492,6 @@
         </w:rPr>
       </w:pPr>
       <w:proofErr w:type="spellStart"/>
-      <w:proofErr w:type="gramStart"/>
       <w:r>
         <w:rPr>
           <w:rFonts w:ascii="Courier New" w:hAnsi="Courier New" w:cs="Courier New"/>
@@ -3566,17 +3499,7 @@
           <w:szCs w:val="18"/>
           <w:highlight w:val="lightGray"/>
         </w:rPr>
-        <w:t>d~</w:t>
-      </w:r>
-      <w:proofErr w:type="gramEnd"/>
-      <w:r>
-        <w:rPr>
-          <w:rFonts w:ascii="Courier New" w:hAnsi="Courier New" w:cs="Courier New"/>
-          <w:sz w:val="18"/>
-          <w:szCs w:val="18"/>
-          <w:highlight w:val="lightGray"/>
-        </w:rPr>
-        <w:t>weekStart</w:t>
+        <w:t>d~weekStart</w:t>
       </w:r>
       <w:proofErr w:type="spellEnd"/>
       <w:r>
@@ -3598,13 +3521,8 @@
       <w:pPr>
         <w:pStyle w:val="NoSpacing"/>
       </w:pPr>
-      <w:proofErr w:type="gramStart"/>
-      <w:r>
-        <w:t>all</w:t>
-      </w:r>
-      <w:proofErr w:type="gramEnd"/>
-      <w:r>
-        <w:t xml:space="preserve"> calculations are made on the last setting of the </w:t>
+      <w:r>
+        <w:t xml:space="preserve">all calculations are made on the last setting of the </w:t>
       </w:r>
       <w:proofErr w:type="spellStart"/>
       <w:r>
@@ -3641,26 +3559,10 @@
         <w:pStyle w:val="NoSpacing"/>
       </w:pPr>
       <w:r>
-        <w:t>Note that recalibrating the .</w:t>
-      </w:r>
-      <w:proofErr w:type="spellStart"/>
-      <w:r>
-        <w:t>datetimes</w:t>
-      </w:r>
-      <w:proofErr w:type="spellEnd"/>
-      <w:r>
-        <w:t xml:space="preserve"> class will not affect the behavio</w:t>
-      </w:r>
-      <w:r>
-        <w:t xml:space="preserve">ur of </w:t>
-      </w:r>
-      <w:proofErr w:type="spellStart"/>
-      <w:r>
-        <w:t>datetimes</w:t>
-      </w:r>
-      <w:proofErr w:type="spellEnd"/>
-      <w:r>
-        <w:t xml:space="preserve"> instances previousl</w:t>
+        <w:t>Note that recalibrating the .datetimes class will not affect the behavio</w:t>
+      </w:r>
+      <w:r>
+        <w:t>ur of datetimes instances previousl</w:t>
       </w:r>
       <w:r>
         <w:t>y created.</w:t>
@@ -3744,9 +3646,12 @@
               <v:textbox style="mso-next-textbox:#_x0000_s1047">
                 <w:txbxContent>
                   <w:p>
+                    <w:r>
+                      <w:t>fromEuropean4</w:t>
+                    </w:r>
                     <w:proofErr w:type="gramStart"/>
                     <w:r>
-                      <w:t>fromEuropean4date(</w:t>
+                      <w:t>date(</w:t>
                     </w:r>
                     <w:proofErr w:type="gramEnd"/>
                   </w:p>
@@ -3758,11 +3663,9 @@
               <v:textbox style="mso-next-textbox:#_x0000_s1048">
                 <w:txbxContent>
                   <w:p>
-                    <w:proofErr w:type="gramStart"/>
                     <w:r>
                       <w:t>date</w:t>
                     </w:r>
-                    <w:proofErr w:type="gramEnd"/>
                   </w:p>
                 </w:txbxContent>
               </v:textbox>
@@ -3773,15 +3676,7 @@
                 <w:txbxContent>
                   <w:p>
                     <w:r>
-                      <w:t>, offset</w:t>
-                    </w:r>
-                    <w:proofErr w:type="gramStart"/>
-                    <w:r>
-                      <w:t>=(</w:t>
-                    </w:r>
-                    <w:proofErr w:type="gramEnd"/>
-                    <w:r>
-                      <w:t>time('O')/60000000)</w:t>
+                      <w:t>, offset=(time('O')/60000000)</w:t>
                     </w:r>
                     <w:r>
                       <w:t>,</w:t>
@@ -3795,11 +3690,9 @@
               <v:textbox style="mso-next-textbox:#_x0000_s1050">
                 <w:txbxContent>
                   <w:p>
-                    <w:proofErr w:type="gramStart"/>
                     <w:r>
                       <w:t>separator</w:t>
                     </w:r>
-                    <w:proofErr w:type="gramEnd"/>
                   </w:p>
                 </w:txbxContent>
               </v:textbox>
@@ -3810,15 +3703,7 @@
                 <w:txbxContent>
                   <w:p>
                     <w:r>
-                      <w:t>, offset</w:t>
-                    </w:r>
-                    <w:proofErr w:type="gramStart"/>
-                    <w:r>
-                      <w:t>=(</w:t>
-                    </w:r>
-                    <w:proofErr w:type="gramEnd"/>
-                    <w:r>
-                      <w:t>time('O')/60000000)</w:t>
+                      <w:t>, offset=(time('O')/60000000)</w:t>
                     </w:r>
                     <w:r>
                       <w:t>,</w:t>
@@ -3832,11 +3717,9 @@
               <v:textbox style="mso-next-textbox:#_x0000_s1052">
                 <w:txbxContent>
                   <w:p>
-                    <w:proofErr w:type="gramStart"/>
                     <w:r>
                       <w:t>offset</w:t>
                     </w:r>
-                    <w:proofErr w:type="gramEnd"/>
                   </w:p>
                 </w:txbxContent>
               </v:textbox>
@@ -3882,7 +3765,6 @@
               </v:textbox>
             </v:roundrect>
             <v:shape id="_x0000_s1101" type="#_x0000_t32" style="position:absolute;left:10260;top:7510;width:206;height:10;flip:y" o:connectortype="straight"/>
-            <w10:wrap type="none"/>
             <w10:anchorlock/>
           </v:group>
         </w:pict>
@@ -3897,9 +3779,16 @@
       <w:pPr>
         <w:pStyle w:val="NoSpacing"/>
       </w:pPr>
+      <w:r>
+        <w:t xml:space="preserve">Returns a new datetimes instance, created from a string in the European format, updated to have a </w:t>
+      </w:r>
       <w:proofErr w:type="gramStart"/>
       <w:r>
-        <w:t>Returns a new datetimes instance, created from a string in the European format, updated to have a 4 character year (</w:t>
+        <w:t>4 character</w:t>
+      </w:r>
+      <w:proofErr w:type="gramEnd"/>
+      <w:r>
+        <w:t xml:space="preserve"> year (</w:t>
       </w:r>
       <w:r>
         <w:rPr>
@@ -3910,7 +3799,6 @@
       <w:r>
         <w:t>).</w:t>
       </w:r>
-      <w:proofErr w:type="gramEnd"/>
     </w:p>
     <w:p>
       <w:pPr>
@@ -3993,13 +3881,9 @@
               <v:textbox style="mso-next-textbox:#_x0000_s1105">
                 <w:txbxContent>
                   <w:p>
-                    <w:proofErr w:type="spellStart"/>
-                    <w:proofErr w:type="gramStart"/>
                     <w:r>
                       <w:t>datetime</w:t>
                     </w:r>
-                    <w:proofErr w:type="spellEnd"/>
-                    <w:proofErr w:type="gramEnd"/>
                   </w:p>
                 </w:txbxContent>
               </v:textbox>
@@ -4019,7 +3903,6 @@
               </v:textbox>
             </v:roundrect>
             <v:shape id="_x0000_s1124" type="#_x0000_t32" style="position:absolute;left:5580;top:7520;width:206;height:1" o:connectortype="straight"/>
-            <w10:wrap type="none"/>
             <w10:anchorlock/>
           </v:group>
         </w:pict>
@@ -4034,7 +3917,6 @@
       <w:pPr>
         <w:pStyle w:val="NoSpacing"/>
       </w:pPr>
-      <w:proofErr w:type="gramStart"/>
       <w:r>
         <w:t>Return</w:t>
       </w:r>
@@ -4044,7 +3926,6 @@
       <w:r>
         <w:t xml:space="preserve"> respecting the date, time and offset.</w:t>
       </w:r>
-      <w:proofErr w:type="gramEnd"/>
     </w:p>
     <w:p>
       <w:pPr>
@@ -4099,11 +3980,9 @@
               <v:textbox style="mso-next-textbox:#_x0000_s1129">
                 <w:txbxContent>
                   <w:p>
-                    <w:proofErr w:type="gramStart"/>
                     <w:r>
                       <w:t>data</w:t>
                     </w:r>
-                    <w:proofErr w:type="gramEnd"/>
                   </w:p>
                 </w:txbxContent>
               </v:textbox>
@@ -4114,15 +3993,7 @@
                 <w:txbxContent>
                   <w:p>
                     <w:r>
-                      <w:t>, offset</w:t>
-                    </w:r>
-                    <w:proofErr w:type="gramStart"/>
-                    <w:r>
-                      <w:t>=(</w:t>
-                    </w:r>
-                    <w:proofErr w:type="gramEnd"/>
-                    <w:r>
-                      <w:t>time('O')/60000000)</w:t>
+                      <w:t>, offset=(time('O')/60000000)</w:t>
                     </w:r>
                     <w:r>
                       <w:t>,</w:t>
@@ -4136,11 +4007,9 @@
               <v:textbox style="mso-next-textbox:#_x0000_s1131">
                 <w:txbxContent>
                   <w:p>
-                    <w:proofErr w:type="gramStart"/>
                     <w:r>
                       <w:t>escape</w:t>
                     </w:r>
-                    <w:proofErr w:type="gramEnd"/>
                   </w:p>
                 </w:txbxContent>
               </v:textbox>
@@ -4151,15 +4020,7 @@
                 <w:txbxContent>
                   <w:p>
                     <w:r>
-                      <w:t>, offset</w:t>
-                    </w:r>
-                    <w:proofErr w:type="gramStart"/>
-                    <w:r>
-                      <w:t>=(</w:t>
-                    </w:r>
-                    <w:proofErr w:type="gramEnd"/>
-                    <w:r>
-                      <w:t>time('O')/60000000)</w:t>
+                      <w:t>, offset=(time('O')/60000000)</w:t>
                     </w:r>
                     <w:r>
                       <w:t>,</w:t>
@@ -4173,11 +4034,9 @@
               <v:textbox style="mso-next-textbox:#_x0000_s1133">
                 <w:txbxContent>
                   <w:p>
-                    <w:proofErr w:type="gramStart"/>
                     <w:r>
                       <w:t>offset</w:t>
                     </w:r>
-                    <w:proofErr w:type="gramEnd"/>
                   </w:p>
                 </w:txbxContent>
               </v:textbox>
@@ -4213,15 +4072,7 @@
                 <w:txbxContent>
                   <w:p>
                     <w:r>
-                      <w:t>, offset</w:t>
-                    </w:r>
-                    <w:proofErr w:type="gramStart"/>
-                    <w:r>
-                      <w:t>=(</w:t>
-                    </w:r>
-                    <w:proofErr w:type="gramEnd"/>
-                    <w:r>
-                      <w:t>time('O')/60000000)</w:t>
+                      <w:t>, offset=(time('O')/60000000)</w:t>
                     </w:r>
                     <w:r>
                       <w:t>,</w:t>
@@ -4236,17 +4087,14 @@
               <v:textbox style="mso-next-textbox:#_x0000_s1179">
                 <w:txbxContent>
                   <w:p>
-                    <w:proofErr w:type="gramStart"/>
                     <w:r>
                       <w:t>format</w:t>
                     </w:r>
-                    <w:proofErr w:type="gramEnd"/>
                   </w:p>
                 </w:txbxContent>
               </v:textbox>
             </v:rect>
             <v:shape id="_x0000_s1180" type="#_x0000_t32" style="position:absolute;left:5285;top:7487;width:115;height:1" o:connectortype="straight"/>
-            <w10:wrap type="none"/>
             <w10:anchorlock/>
           </v:group>
         </w:pict>
@@ -4455,15 +4303,7 @@
                 <w:txbxContent>
                   <w:p>
                     <w:r>
-                      <w:t>, offset</w:t>
-                    </w:r>
-                    <w:proofErr w:type="gramStart"/>
-                    <w:r>
-                      <w:t>=(</w:t>
-                    </w:r>
-                    <w:proofErr w:type="gramEnd"/>
-                    <w:r>
-                      <w:t>time('O')/60000000)</w:t>
+                      <w:t>, offset=(time('O')/60000000)</w:t>
                     </w:r>
                     <w:r>
                       <w:t>,</w:t>
@@ -4477,11 +4317,9 @@
               <v:textbox style="mso-next-textbox:#_x0000_s1188">
                 <w:txbxContent>
                   <w:p>
-                    <w:proofErr w:type="gramStart"/>
                     <w:r>
                       <w:t>escape</w:t>
                     </w:r>
-                    <w:proofErr w:type="gramEnd"/>
                   </w:p>
                 </w:txbxContent>
               </v:textbox>
@@ -4515,16 +4353,13 @@
               <v:textbox style="mso-next-textbox:#_x0000_s1206">
                 <w:txbxContent>
                   <w:p>
-                    <w:proofErr w:type="gramStart"/>
                     <w:r>
                       <w:t>format</w:t>
                     </w:r>
-                    <w:proofErr w:type="gramEnd"/>
                   </w:p>
                 </w:txbxContent>
               </v:textbox>
             </v:rect>
-            <w10:wrap type="none"/>
             <w10:anchorlock/>
           </v:group>
         </w:pict>
@@ -4574,9 +4409,12 @@
               <v:textbox style="mso-next-textbox:#_x0000_s1210">
                 <w:txbxContent>
                   <w:p>
+                    <w:r>
+                      <w:t>european4</w:t>
+                    </w:r>
                     <w:proofErr w:type="gramStart"/>
                     <w:r>
-                      <w:t>european4Date(</w:t>
+                      <w:t>Date(</w:t>
                     </w:r>
                     <w:proofErr w:type="gramEnd"/>
                   </w:p>
@@ -4589,12 +4427,10 @@
                 <w:txbxContent>
                   <w:p>
                     <w:proofErr w:type="spellStart"/>
-                    <w:proofErr w:type="gramStart"/>
                     <w:r>
                       <w:t>seperator</w:t>
                     </w:r>
                     <w:proofErr w:type="spellEnd"/>
-                    <w:proofErr w:type="gramEnd"/>
                   </w:p>
                 </w:txbxContent>
               </v:textbox>
@@ -4621,7 +4457,6 @@
               </v:textbox>
             </v:roundrect>
             <v:shape id="_x0000_s1222" type="#_x0000_t32" style="position:absolute;left:6536;top:7510;width:206;height:10;flip:y" o:connectortype="straight"/>
-            <w10:wrap type="none"/>
             <w10:anchorlock/>
           </v:group>
         </w:pict>
@@ -4688,9 +4523,12 @@
               <v:textbox style="mso-next-textbox:#_x0000_s1332">
                 <w:txbxContent>
                   <w:p>
+                    <w:r>
+                      <w:t>european4</w:t>
+                    </w:r>
                     <w:proofErr w:type="gramStart"/>
                     <w:r>
-                      <w:t>european4Date(</w:t>
+                      <w:t>Date(</w:t>
                     </w:r>
                     <w:proofErr w:type="gramEnd"/>
                   </w:p>
@@ -4703,12 +4541,10 @@
                 <w:txbxContent>
                   <w:p>
                     <w:proofErr w:type="spellStart"/>
-                    <w:proofErr w:type="gramStart"/>
                     <w:r>
                       <w:t>seperator</w:t>
                     </w:r>
                     <w:proofErr w:type="spellEnd"/>
-                    <w:proofErr w:type="gramEnd"/>
                   </w:p>
                 </w:txbxContent>
               </v:textbox>
@@ -4735,7 +4571,6 @@
               </v:textbox>
             </v:roundrect>
             <v:shape id="_x0000_s1341" type="#_x0000_t32" style="position:absolute;left:6536;top:7510;width:206;height:10;flip:y" o:connectortype="straight"/>
-            <w10:wrap type="none"/>
             <w10:anchorlock/>
           </v:group>
         </w:pict>
@@ -4801,19 +4636,16 @@
                 <w:txbxContent>
                   <w:p>
                     <w:proofErr w:type="spellStart"/>
-                    <w:proofErr w:type="gramStart"/>
                     <w:r>
                       <w:t>mySQLDate</w:t>
                     </w:r>
                     <w:proofErr w:type="spellEnd"/>
-                    <w:proofErr w:type="gramEnd"/>
                   </w:p>
                 </w:txbxContent>
               </v:textbox>
             </v:roundrect>
             <v:shape id="_x0000_s1345" type="#_x0000_t32" style="position:absolute;left:1621;top:7510;width:361;height:2" o:connectortype="straight"/>
             <v:shape id="_x0000_s1346" type="#_x0000_t32" style="position:absolute;left:3390;top:7512;width:271;height:12" o:connectortype="straight"/>
-            <w10:wrap type="none"/>
             <w10:anchorlock/>
           </v:group>
         </w:pict>
@@ -4886,7 +4718,6 @@
             </v:roundrect>
             <v:shape id="_x0000_s1350" type="#_x0000_t32" style="position:absolute;left:1621;top:7510;width:361;height:2" o:connectortype="straight"/>
             <v:shape id="_x0000_s1351" type="#_x0000_t32" style="position:absolute;left:3045;top:7512;width:271;height:12" o:connectortype="straight"/>
-            <w10:wrap type="none"/>
             <w10:anchorlock/>
           </v:group>
         </w:pict>
@@ -4963,15 +4794,7 @@
                 <w:txbxContent>
                   <w:p>
                     <w:r>
-                      <w:t>, offset</w:t>
-                    </w:r>
-                    <w:proofErr w:type="gramStart"/>
-                    <w:r>
-                      <w:t>=(</w:t>
-                    </w:r>
-                    <w:proofErr w:type="gramEnd"/>
-                    <w:r>
-                      <w:t>time('O')/60000000)</w:t>
+                      <w:t>, offset=(time('O')/60000000)</w:t>
                     </w:r>
                     <w:r>
                       <w:t>,</w:t>
@@ -4986,12 +4809,10 @@
                 <w:txbxContent>
                   <w:p>
                     <w:proofErr w:type="spellStart"/>
-                    <w:proofErr w:type="gramStart"/>
                     <w:r>
                       <w:t>offSet</w:t>
                     </w:r>
                     <w:proofErr w:type="spellEnd"/>
-                    <w:proofErr w:type="gramEnd"/>
                   </w:p>
                 </w:txbxContent>
               </v:textbox>
@@ -5036,17 +4857,14 @@
               <v:textbox style="mso-next-textbox:#_x0000_s1249">
                 <w:txbxContent>
                   <w:p>
-                    <w:proofErr w:type="gramStart"/>
                     <w:r>
                       <w:t>period</w:t>
                     </w:r>
-                    <w:proofErr w:type="gramEnd"/>
                   </w:p>
                 </w:txbxContent>
               </v:textbox>
             </v:rect>
             <v:shape id="_x0000_s1250" type="#_x0000_t32" style="position:absolute;left:3045;top:7512;width:271;height:12" o:connectortype="straight"/>
-            <w10:wrap type="none"/>
             <w10:anchorlock/>
           </v:group>
         </w:pict>
@@ -5233,15 +5051,7 @@
                 <w:txbxContent>
                   <w:p>
                     <w:r>
-                      <w:t>, offset</w:t>
-                    </w:r>
-                    <w:proofErr w:type="gramStart"/>
-                    <w:r>
-                      <w:t>=(</w:t>
-                    </w:r>
-                    <w:proofErr w:type="gramEnd"/>
-                    <w:r>
-                      <w:t>time('O')/60000000)</w:t>
+                      <w:t>, offset=(time('O')/60000000)</w:t>
                     </w:r>
                     <w:r>
                       <w:t>,</w:t>
@@ -5256,12 +5066,10 @@
                 <w:txbxContent>
                   <w:p>
                     <w:proofErr w:type="spellStart"/>
-                    <w:proofErr w:type="gramStart"/>
                     <w:r>
                       <w:t>offSet</w:t>
                     </w:r>
                     <w:proofErr w:type="spellEnd"/>
-                    <w:proofErr w:type="gramEnd"/>
                   </w:p>
                 </w:txbxContent>
               </v:textbox>
@@ -5306,17 +5114,14 @@
               <v:textbox style="mso-next-textbox:#_x0000_s1270">
                 <w:txbxContent>
                   <w:p>
-                    <w:proofErr w:type="gramStart"/>
                     <w:r>
                       <w:t>period</w:t>
                     </w:r>
-                    <w:proofErr w:type="gramEnd"/>
                   </w:p>
                 </w:txbxContent>
               </v:textbox>
             </v:rect>
             <v:shape id="_x0000_s1271" type="#_x0000_t32" style="position:absolute;left:3045;top:7512;width:271;height:12" o:connectortype="straight"/>
-            <w10:wrap type="none"/>
             <w10:anchorlock/>
           </v:group>
         </w:pict>
@@ -5390,7 +5195,12 @@
         <w:pStyle w:val="NoSpacing"/>
       </w:pPr>
       <w:r>
-        <w:t>Time option is ignored for Minute, Hour and Day, but if specified for periods longer than a day works as described in the time option paragraph above.</w:t>
+        <w:t>Time option is ignored for Minute, Hour and Day, b</w:t>
+      </w:r>
+      <w:bookmarkStart w:id="16" w:name="_GoBack"/>
+      <w:bookmarkEnd w:id="16"/>
+      <w:r>
+        <w:t>ut if specified for periods longer than a day works as described in the time option paragraph above.</w:t>
       </w:r>
     </w:p>
     <w:p>
@@ -5428,12 +5238,12 @@
       <w:pPr>
         <w:pStyle w:val="Heading3"/>
       </w:pPr>
-      <w:bookmarkStart w:id="16" w:name="_Toc12812293"/>
+      <w:bookmarkStart w:id="17" w:name="_Toc12812293"/>
       <w:r>
         <w:lastRenderedPageBreak/>
         <w:t>nthWeekdayofMonth</w:t>
       </w:r>
-      <w:bookmarkEnd w:id="16"/>
+      <w:bookmarkEnd w:id="17"/>
     </w:p>
     <w:p>
       <w:pPr>
@@ -5478,15 +5288,7 @@
                 <w:txbxContent>
                   <w:p>
                     <w:r>
-                      <w:t>, offset</w:t>
-                    </w:r>
-                    <w:proofErr w:type="gramStart"/>
-                    <w:r>
-                      <w:t>=(</w:t>
-                    </w:r>
-                    <w:proofErr w:type="gramEnd"/>
-                    <w:r>
-                      <w:t>time('O')/60000000)</w:t>
+                      <w:t>, offset=(time('O')/60000000)</w:t>
                     </w:r>
                     <w:r>
                       <w:t>,</w:t>
@@ -5501,12 +5303,10 @@
                 <w:txbxContent>
                   <w:p>
                     <w:proofErr w:type="spellStart"/>
-                    <w:proofErr w:type="gramStart"/>
                     <w:r>
                       <w:t>offSet</w:t>
                     </w:r>
                     <w:proofErr w:type="spellEnd"/>
-                    <w:proofErr w:type="gramEnd"/>
                   </w:p>
                 </w:txbxContent>
               </v:textbox>
@@ -5551,11 +5351,9 @@
               <v:textbox style="mso-next-textbox:#_x0000_s1313">
                 <w:txbxContent>
                   <w:p>
-                    <w:proofErr w:type="gramStart"/>
                     <w:r>
                       <w:t>n</w:t>
                     </w:r>
-                    <w:proofErr w:type="gramEnd"/>
                   </w:p>
                 </w:txbxContent>
               </v:textbox>
@@ -5567,15 +5365,7 @@
                 <w:txbxContent>
                   <w:p>
                     <w:r>
-                      <w:t>, offset</w:t>
-                    </w:r>
-                    <w:proofErr w:type="gramStart"/>
-                    <w:r>
-                      <w:t>=(</w:t>
-                    </w:r>
-                    <w:proofErr w:type="gramEnd"/>
-                    <w:r>
-                      <w:t>time('O')/60000000)</w:t>
+                      <w:t>, offset=(time('O')/60000000)</w:t>
                     </w:r>
                     <w:r>
                       <w:t>,</w:t>
@@ -5592,11 +5382,9 @@
               <v:textbox style="mso-next-textbox:#_x0000_s1317">
                 <w:txbxContent>
                   <w:p>
-                    <w:proofErr w:type="gramStart"/>
                     <w:r>
                       <w:t>weekday</w:t>
                     </w:r>
-                    <w:proofErr w:type="gramEnd"/>
                   </w:p>
                 </w:txbxContent>
               </v:textbox>
@@ -5607,15 +5395,7 @@
                 <w:txbxContent>
                   <w:p>
                     <w:r>
-                      <w:t>, offset</w:t>
-                    </w:r>
-                    <w:proofErr w:type="gramStart"/>
-                    <w:r>
-                      <w:t>=(</w:t>
-                    </w:r>
-                    <w:proofErr w:type="gramEnd"/>
-                    <w:r>
-                      <w:t>time('O')/60000000)</w:t>
+                      <w:t>, offset=(time('O')/60000000)</w:t>
                     </w:r>
                     <w:r>
                       <w:t>,</w:t>
@@ -5631,7 +5411,6 @@
             <v:shape id="_x0000_s1323" type="#_x0000_t32" style="position:absolute;left:6965;top:7498;width:261;height:1" o:connectortype="straight">
               <v:stroke dashstyle="1 1" endcap="round"/>
             </v:shape>
-            <w10:wrap type="none"/>
             <w10:anchorlock/>
           </v:group>
         </w:pict>
@@ -5780,14 +5559,14 @@
       <w:pPr>
         <w:pStyle w:val="Heading3"/>
       </w:pPr>
-      <w:bookmarkStart w:id="17" w:name="_Toc12812294"/>
+      <w:bookmarkStart w:id="18" w:name="_Toc12812294"/>
       <w:r>
         <w:t>toLocalTime</w:t>
       </w:r>
       <w:r>
         <w:t>EU</w:t>
       </w:r>
-      <w:bookmarkEnd w:id="17"/>
+      <w:bookmarkEnd w:id="18"/>
     </w:p>
     <w:p>
       <w:pPr>
@@ -5813,19 +5592,16 @@
                 <w:txbxContent>
                   <w:p>
                     <w:proofErr w:type="spellStart"/>
-                    <w:proofErr w:type="gramStart"/>
                     <w:r>
                       <w:t>toLocalTimeEU</w:t>
                     </w:r>
                     <w:proofErr w:type="spellEnd"/>
-                    <w:proofErr w:type="gramEnd"/>
                   </w:p>
                 </w:txbxContent>
               </v:textbox>
             </v:roundrect>
             <v:shape id="_x0000_s1279" type="#_x0000_t32" style="position:absolute;left:1621;top:7510;width:361;height:2" o:connectortype="straight"/>
             <v:shape id="_x0000_s1293" type="#_x0000_t32" style="position:absolute;left:3735;top:7512;width:271;height:12" o:connectortype="straight"/>
-            <w10:wrap type="none"/>
             <w10:anchorlock/>
           </v:group>
         </w:pict>
@@ -5885,11 +5661,11 @@
       <w:pPr>
         <w:pStyle w:val="Heading3"/>
       </w:pPr>
-      <w:bookmarkStart w:id="18" w:name="_Toc12812295"/>
+      <w:bookmarkStart w:id="19" w:name="_Toc12812295"/>
       <w:r>
         <w:t>EUSummertime?</w:t>
       </w:r>
-      <w:bookmarkEnd w:id="18"/>
+      <w:bookmarkEnd w:id="19"/>
     </w:p>
     <w:p>
       <w:r>
@@ -5907,7 +5683,6 @@
                 <w:txbxContent>
                   <w:p>
                     <w:proofErr w:type="spellStart"/>
-                    <w:proofErr w:type="gramStart"/>
                     <w:r>
                       <w:t>EUSummertime</w:t>
                     </w:r>
@@ -5915,14 +5690,12 @@
                     <w:r>
                       <w:t>?</w:t>
                     </w:r>
-                    <w:proofErr w:type="gramEnd"/>
                   </w:p>
                 </w:txbxContent>
               </v:textbox>
             </v:roundrect>
             <v:shape id="_x0000_s1328" type="#_x0000_t32" style="position:absolute;left:1621;top:7510;width:361;height:2" o:connectortype="straight"/>
             <v:shape id="_x0000_s1329" type="#_x0000_t32" style="position:absolute;left:3930;top:7512;width:271;height:12" o:connectortype="straight"/>
-            <w10:wrap type="none"/>
             <w10:anchorlock/>
           </v:group>
         </w:pict>
@@ -5937,11 +5710,11 @@
       <w:pPr>
         <w:pStyle w:val="Heading3"/>
       </w:pPr>
-      <w:bookmarkStart w:id="19" w:name="_Toc12812296"/>
+      <w:bookmarkStart w:id="20" w:name="_Toc12812296"/>
       <w:r>
         <w:t>USSummertime?</w:t>
       </w:r>
-      <w:bookmarkEnd w:id="19"/>
+      <w:bookmarkEnd w:id="20"/>
     </w:p>
     <w:p>
       <w:r>
@@ -5959,7 +5732,6 @@
                 <w:txbxContent>
                   <w:p>
                     <w:proofErr w:type="spellStart"/>
-                    <w:proofErr w:type="gramStart"/>
                     <w:r>
                       <w:t>USSummertime</w:t>
                     </w:r>
@@ -5967,14 +5739,12 @@
                     <w:r>
                       <w:t>?</w:t>
                     </w:r>
-                    <w:proofErr w:type="gramEnd"/>
                   </w:p>
                 </w:txbxContent>
               </v:textbox>
             </v:roundrect>
             <v:shape id="_x0000_s1355" type="#_x0000_t32" style="position:absolute;left:1621;top:7510;width:361;height:2" o:connectortype="straight"/>
             <v:shape id="_x0000_s1356" type="#_x0000_t32" style="position:absolute;left:3930;top:7512;width:271;height:12" o:connectortype="straight"/>
-            <w10:wrap type="none"/>
             <w10:anchorlock/>
           </v:group>
         </w:pict>
@@ -5998,7 +5768,7 @@
 </file>
 
 <file path=word/endnotes.xml><?xml version="1.0" encoding="utf-8"?>
-<w:endnotes xmlns:ve="http://schemas.openxmlformats.org/markup-compatibility/2006" xmlns:o="urn:schemas-microsoft-com:office:office" xmlns:r="http://schemas.openxmlformats.org/officeDocument/2006/relationships" xmlns:m="http://schemas.openxmlformats.org/officeDocument/2006/math" xmlns:v="urn:schemas-microsoft-com:vml" xmlns:wp="http://schemas.openxmlformats.org/drawingml/2006/wordprocessingDrawing" xmlns:w10="urn:schemas-microsoft-com:office:word" xmlns:w="http://schemas.openxmlformats.org/wordprocessingml/2006/main" xmlns:wne="http://schemas.microsoft.com/office/word/2006/wordml">
+<w:endnotes xmlns:wpc="http://schemas.microsoft.com/office/word/2010/wordprocessingCanvas" xmlns:cx="http://schemas.microsoft.com/office/drawing/2014/chartex" xmlns:cx1="http://schemas.microsoft.com/office/drawing/2015/9/8/chartex" xmlns:cx2="http://schemas.microsoft.com/office/drawing/2015/10/21/chartex" xmlns:cx3="http://schemas.microsoft.com/office/drawing/2016/5/9/chartex" xmlns:cx4="http://schemas.microsoft.com/office/drawing/2016/5/10/chartex" xmlns:cx5="http://schemas.microsoft.com/office/drawing/2016/5/11/chartex" xmlns:cx6="http://schemas.microsoft.com/office/drawing/2016/5/12/chartex" xmlns:cx7="http://schemas.microsoft.com/office/drawing/2016/5/13/chartex" xmlns:cx8="http://schemas.microsoft.com/office/drawing/2016/5/14/chartex" xmlns:mc="http://schemas.openxmlformats.org/markup-compatibility/2006" xmlns:aink="http://schemas.microsoft.com/office/drawing/2016/ink" xmlns:am3d="http://schemas.microsoft.com/office/drawing/2017/model3d" xmlns:o="urn:schemas-microsoft-com:office:office" xmlns:r="http://schemas.openxmlformats.org/officeDocument/2006/relationships" xmlns:m="http://schemas.openxmlformats.org/officeDocument/2006/math" xmlns:v="urn:schemas-microsoft-com:vml" xmlns:wp14="http://schemas.microsoft.com/office/word/2010/wordprocessingDrawing" xmlns:wp="http://schemas.openxmlformats.org/drawingml/2006/wordprocessingDrawing" xmlns:w10="urn:schemas-microsoft-com:office:word" xmlns:w="http://schemas.openxmlformats.org/wordprocessingml/2006/main" xmlns:w14="http://schemas.microsoft.com/office/word/2010/wordml" xmlns:w15="http://schemas.microsoft.com/office/word/2012/wordml" xmlns:w16cid="http://schemas.microsoft.com/office/word/2016/wordml/cid" xmlns:w16se="http://schemas.microsoft.com/office/word/2015/wordml/symex" xmlns:wpg="http://schemas.microsoft.com/office/word/2010/wordprocessingGroup" xmlns:wpi="http://schemas.microsoft.com/office/word/2010/wordprocessingInk" xmlns:wne="http://schemas.microsoft.com/office/word/2006/wordml" xmlns:wps="http://schemas.microsoft.com/office/word/2010/wordprocessingShape" mc:Ignorable="w14 w15 w16se w16cid wp14">
   <w:endnote w:type="separator" w:id="-1">
     <w:p>
       <w:pPr>
@@ -6023,7 +5793,7 @@
 </file>
 
 <file path=word/footnotes.xml><?xml version="1.0" encoding="utf-8"?>
-<w:footnotes xmlns:ve="http://schemas.openxmlformats.org/markup-compatibility/2006" xmlns:o="urn:schemas-microsoft-com:office:office" xmlns:r="http://schemas.openxmlformats.org/officeDocument/2006/relationships" xmlns:m="http://schemas.openxmlformats.org/officeDocument/2006/math" xmlns:v="urn:schemas-microsoft-com:vml" xmlns:wp="http://schemas.openxmlformats.org/drawingml/2006/wordprocessingDrawing" xmlns:w10="urn:schemas-microsoft-com:office:word" xmlns:w="http://schemas.openxmlformats.org/wordprocessingml/2006/main" xmlns:wne="http://schemas.microsoft.com/office/word/2006/wordml">
+<w:footnotes xmlns:wpc="http://schemas.microsoft.com/office/word/2010/wordprocessingCanvas" xmlns:cx="http://schemas.microsoft.com/office/drawing/2014/chartex" xmlns:cx1="http://schemas.microsoft.com/office/drawing/2015/9/8/chartex" xmlns:cx2="http://schemas.microsoft.com/office/drawing/2015/10/21/chartex" xmlns:cx3="http://schemas.microsoft.com/office/drawing/2016/5/9/chartex" xmlns:cx4="http://schemas.microsoft.com/office/drawing/2016/5/10/chartex" xmlns:cx5="http://schemas.microsoft.com/office/drawing/2016/5/11/chartex" xmlns:cx6="http://schemas.microsoft.com/office/drawing/2016/5/12/chartex" xmlns:cx7="http://schemas.microsoft.com/office/drawing/2016/5/13/chartex" xmlns:cx8="http://schemas.microsoft.com/office/drawing/2016/5/14/chartex" xmlns:mc="http://schemas.openxmlformats.org/markup-compatibility/2006" xmlns:aink="http://schemas.microsoft.com/office/drawing/2016/ink" xmlns:am3d="http://schemas.microsoft.com/office/drawing/2017/model3d" xmlns:o="urn:schemas-microsoft-com:office:office" xmlns:r="http://schemas.openxmlformats.org/officeDocument/2006/relationships" xmlns:m="http://schemas.openxmlformats.org/officeDocument/2006/math" xmlns:v="urn:schemas-microsoft-com:vml" xmlns:wp14="http://schemas.microsoft.com/office/word/2010/wordprocessingDrawing" xmlns:wp="http://schemas.openxmlformats.org/drawingml/2006/wordprocessingDrawing" xmlns:w10="urn:schemas-microsoft-com:office:word" xmlns:w="http://schemas.openxmlformats.org/wordprocessingml/2006/main" xmlns:w14="http://schemas.microsoft.com/office/word/2010/wordml" xmlns:w15="http://schemas.microsoft.com/office/word/2012/wordml" xmlns:w16cid="http://schemas.microsoft.com/office/word/2016/wordml/cid" xmlns:w16se="http://schemas.microsoft.com/office/word/2015/wordml/symex" xmlns:wpg="http://schemas.microsoft.com/office/word/2010/wordprocessingGroup" xmlns:wpi="http://schemas.microsoft.com/office/word/2010/wordprocessingInk" xmlns:wne="http://schemas.microsoft.com/office/word/2006/wordml" xmlns:wps="http://schemas.microsoft.com/office/word/2010/wordprocessingShape" mc:Ignorable="w14 w15 w16se w16cid wp14">
   <w:footnote w:type="separator" w:id="-1">
     <w:p>
       <w:pPr>
@@ -6048,21 +5818,13 @@
 </file>
 
 <file path=word/header1.xml><?xml version="1.0" encoding="utf-8"?>
-<w:hdr xmlns:ve="http://schemas.openxmlformats.org/markup-compatibility/2006" xmlns:o="urn:schemas-microsoft-com:office:office" xmlns:r="http://schemas.openxmlformats.org/officeDocument/2006/relationships" xmlns:m="http://schemas.openxmlformats.org/officeDocument/2006/math" xmlns:v="urn:schemas-microsoft-com:vml" xmlns:wp="http://schemas.openxmlformats.org/drawingml/2006/wordprocessingDrawing" xmlns:w10="urn:schemas-microsoft-com:office:word" xmlns:w="http://schemas.openxmlformats.org/wordprocessingml/2006/main" xmlns:wne="http://schemas.microsoft.com/office/word/2006/wordml">
+<w:hdr xmlns:wpc="http://schemas.microsoft.com/office/word/2010/wordprocessingCanvas" xmlns:cx="http://schemas.microsoft.com/office/drawing/2014/chartex" xmlns:cx1="http://schemas.microsoft.com/office/drawing/2015/9/8/chartex" xmlns:cx2="http://schemas.microsoft.com/office/drawing/2015/10/21/chartex" xmlns:cx3="http://schemas.microsoft.com/office/drawing/2016/5/9/chartex" xmlns:cx4="http://schemas.microsoft.com/office/drawing/2016/5/10/chartex" xmlns:cx5="http://schemas.microsoft.com/office/drawing/2016/5/11/chartex" xmlns:cx6="http://schemas.microsoft.com/office/drawing/2016/5/12/chartex" xmlns:cx7="http://schemas.microsoft.com/office/drawing/2016/5/13/chartex" xmlns:cx8="http://schemas.microsoft.com/office/drawing/2016/5/14/chartex" xmlns:mc="http://schemas.openxmlformats.org/markup-compatibility/2006" xmlns:aink="http://schemas.microsoft.com/office/drawing/2016/ink" xmlns:am3d="http://schemas.microsoft.com/office/drawing/2017/model3d" xmlns:o="urn:schemas-microsoft-com:office:office" xmlns:r="http://schemas.openxmlformats.org/officeDocument/2006/relationships" xmlns:m="http://schemas.openxmlformats.org/officeDocument/2006/math" xmlns:v="urn:schemas-microsoft-com:vml" xmlns:wp14="http://schemas.microsoft.com/office/word/2010/wordprocessingDrawing" xmlns:wp="http://schemas.openxmlformats.org/drawingml/2006/wordprocessingDrawing" xmlns:w10="urn:schemas-microsoft-com:office:word" xmlns:w="http://schemas.openxmlformats.org/wordprocessingml/2006/main" xmlns:w14="http://schemas.microsoft.com/office/word/2010/wordml" xmlns:w15="http://schemas.microsoft.com/office/word/2012/wordml" xmlns:w16cid="http://schemas.microsoft.com/office/word/2016/wordml/cid" xmlns:w16se="http://schemas.microsoft.com/office/word/2015/wordml/symex" xmlns:wpg="http://schemas.microsoft.com/office/word/2010/wordprocessingGroup" xmlns:wpi="http://schemas.microsoft.com/office/word/2010/wordprocessingInk" xmlns:wne="http://schemas.microsoft.com/office/word/2006/wordml" xmlns:wps="http://schemas.microsoft.com/office/word/2010/wordprocessingShape" mc:Ignorable="w14 w15 w16se w16cid wp14">
   <w:p>
     <w:pPr>
       <w:pStyle w:val="Header"/>
     </w:pPr>
     <w:r>
-      <w:t xml:space="preserve">The </w:t>
-    </w:r>
-    <w:proofErr w:type="spellStart"/>
-    <w:r>
-      <w:t>Datetimes</w:t>
-    </w:r>
-    <w:proofErr w:type="spellEnd"/>
-    <w:r>
-      <w:t xml:space="preserve"> class</w:t>
+      <w:t>The Datetimes class</w:t>
     </w:r>
   </w:p>
   <w:p>
@@ -6074,7 +5836,7 @@
 </file>
 
 <file path=word/styles.xml><?xml version="1.0" encoding="utf-8"?>
-<w:styles xmlns:r="http://schemas.openxmlformats.org/officeDocument/2006/relationships" xmlns:w="http://schemas.openxmlformats.org/wordprocessingml/2006/main">
+<w:styles xmlns:mc="http://schemas.openxmlformats.org/markup-compatibility/2006" xmlns:r="http://schemas.openxmlformats.org/officeDocument/2006/relationships" xmlns:w="http://schemas.openxmlformats.org/wordprocessingml/2006/main" xmlns:w14="http://schemas.microsoft.com/office/word/2010/wordml" xmlns:w15="http://schemas.microsoft.com/office/word/2012/wordml" xmlns:w16cid="http://schemas.microsoft.com/office/word/2016/wordml/cid" xmlns:w16se="http://schemas.microsoft.com/office/word/2015/wordml/symex" mc:Ignorable="w14 w15 w16se w16cid">
   <w:docDefaults>
     <w:rPrDefault>
       <w:rPr>
@@ -6090,144 +5852,383 @@
       </w:pPr>
     </w:pPrDefault>
   </w:docDefaults>
-  <w:latentStyles w:defLockedState="0" w:defUIPriority="99" w:defSemiHidden="1" w:defUnhideWhenUsed="1" w:defQFormat="0" w:count="267">
-    <w:lsdException w:name="Normal" w:semiHidden="0" w:uiPriority="0" w:unhideWhenUsed="0" w:qFormat="1"/>
-    <w:lsdException w:name="heading 1" w:semiHidden="0" w:uiPriority="9" w:unhideWhenUsed="0" w:qFormat="1"/>
-    <w:lsdException w:name="heading 2" w:uiPriority="9" w:qFormat="1"/>
-    <w:lsdException w:name="heading 3" w:uiPriority="9" w:qFormat="1"/>
-    <w:lsdException w:name="heading 4" w:uiPriority="9" w:qFormat="1"/>
-    <w:lsdException w:name="heading 5" w:uiPriority="9" w:qFormat="1"/>
-    <w:lsdException w:name="heading 6" w:uiPriority="9" w:qFormat="1"/>
-    <w:lsdException w:name="heading 7" w:uiPriority="9" w:qFormat="1"/>
-    <w:lsdException w:name="heading 8" w:uiPriority="9" w:qFormat="1"/>
-    <w:lsdException w:name="heading 9" w:uiPriority="9" w:qFormat="1"/>
-    <w:lsdException w:name="toc 1" w:uiPriority="39"/>
-    <w:lsdException w:name="toc 2" w:uiPriority="39"/>
-    <w:lsdException w:name="toc 3" w:uiPriority="39"/>
-    <w:lsdException w:name="toc 4" w:uiPriority="39"/>
-    <w:lsdException w:name="toc 5" w:uiPriority="39"/>
-    <w:lsdException w:name="toc 6" w:uiPriority="39"/>
-    <w:lsdException w:name="toc 7" w:uiPriority="39"/>
-    <w:lsdException w:name="toc 8" w:uiPriority="39"/>
-    <w:lsdException w:name="toc 9" w:uiPriority="39"/>
-    <w:lsdException w:name="caption" w:uiPriority="35" w:qFormat="1"/>
-    <w:lsdException w:name="Title" w:semiHidden="0" w:uiPriority="10" w:unhideWhenUsed="0" w:qFormat="1"/>
-    <w:lsdException w:name="Default Paragraph Font" w:uiPriority="1"/>
-    <w:lsdException w:name="Subtitle" w:semiHidden="0" w:uiPriority="11" w:unhideWhenUsed="0" w:qFormat="1"/>
-    <w:lsdException w:name="Strong" w:semiHidden="0" w:uiPriority="22" w:unhideWhenUsed="0" w:qFormat="1"/>
-    <w:lsdException w:name="Emphasis" w:semiHidden="0" w:uiPriority="20" w:unhideWhenUsed="0" w:qFormat="1"/>
-    <w:lsdException w:name="Table Grid" w:semiHidden="0" w:uiPriority="59" w:unhideWhenUsed="0"/>
-    <w:lsdException w:name="Placeholder Text" w:unhideWhenUsed="0"/>
-    <w:lsdException w:name="No Spacing" w:semiHidden="0" w:uiPriority="1" w:unhideWhenUsed="0" w:qFormat="1"/>
-    <w:lsdException w:name="Light Shading" w:semiHidden="0" w:uiPriority="60" w:unhideWhenUsed="0"/>
-    <w:lsdException w:name="Light List" w:semiHidden="0" w:uiPriority="61" w:unhideWhenUsed="0"/>
-    <w:lsdException w:name="Light Grid" w:semiHidden="0" w:uiPriority="62" w:unhideWhenUsed="0"/>
-    <w:lsdException w:name="Medium Shading 1" w:semiHidden="0" w:uiPriority="63" w:unhideWhenUsed="0"/>
-    <w:lsdException w:name="Medium Shading 2" w:semiHidden="0" w:uiPriority="64" w:unhideWhenUsed="0"/>
-    <w:lsdException w:name="Medium List 1" w:semiHidden="0" w:uiPriority="65" w:unhideWhenUsed="0"/>
-    <w:lsdException w:name="Medium List 2" w:semiHidden="0" w:uiPriority="66" w:unhideWhenUsed="0"/>
-    <w:lsdException w:name="Medium Grid 1" w:semiHidden="0" w:uiPriority="67" w:unhideWhenUsed="0"/>
-    <w:lsdException w:name="Medium Grid 2" w:semiHidden="0" w:uiPriority="68" w:unhideWhenUsed="0"/>
-    <w:lsdException w:name="Medium Grid 3" w:semiHidden="0" w:uiPriority="69" w:unhideWhenUsed="0"/>
-    <w:lsdException w:name="Dark List" w:semiHidden="0" w:uiPriority="70" w:unhideWhenUsed="0"/>
-    <w:lsdException w:name="Colorful Shading" w:semiHidden="0" w:uiPriority="71" w:unhideWhenUsed="0"/>
-    <w:lsdException w:name="Colorful List" w:semiHidden="0" w:uiPriority="72" w:unhideWhenUsed="0"/>
-    <w:lsdException w:name="Colorful Grid" w:semiHidden="0" w:uiPriority="73" w:unhideWhenUsed="0"/>
-    <w:lsdException w:name="Light Shading Accent 1" w:semiHidden="0" w:uiPriority="60" w:unhideWhenUsed="0"/>
-    <w:lsdException w:name="Light List Accent 1" w:semiHidden="0" w:uiPriority="61" w:unhideWhenUsed="0"/>
-    <w:lsdException w:name="Light Grid Accent 1" w:semiHidden="0" w:uiPriority="62" w:unhideWhenUsed="0"/>
-    <w:lsdException w:name="Medium Shading 1 Accent 1" w:semiHidden="0" w:uiPriority="63" w:unhideWhenUsed="0"/>
-    <w:lsdException w:name="Medium Shading 2 Accent 1" w:semiHidden="0" w:uiPriority="64" w:unhideWhenUsed="0"/>
-    <w:lsdException w:name="Medium List 1 Accent 1" w:semiHidden="0" w:uiPriority="65" w:unhideWhenUsed="0"/>
-    <w:lsdException w:name="Revision" w:unhideWhenUsed="0"/>
-    <w:lsdException w:name="List Paragraph" w:semiHidden="0" w:uiPriority="34" w:unhideWhenUsed="0" w:qFormat="1"/>
-    <w:lsdException w:name="Quote" w:semiHidden="0" w:uiPriority="29" w:unhideWhenUsed="0" w:qFormat="1"/>
-    <w:lsdException w:name="Intense Quote" w:semiHidden="0" w:uiPriority="30" w:unhideWhenUsed="0" w:qFormat="1"/>
-    <w:lsdException w:name="Medium List 2 Accent 1" w:semiHidden="0" w:uiPriority="66" w:unhideWhenUsed="0"/>
-    <w:lsdException w:name="Medium Grid 1 Accent 1" w:semiHidden="0" w:uiPriority="67" w:unhideWhenUsed="0"/>
-    <w:lsdException w:name="Medium Grid 2 Accent 1" w:semiHidden="0" w:uiPriority="68" w:unhideWhenUsed="0"/>
-    <w:lsdException w:name="Medium Grid 3 Accent 1" w:semiHidden="0" w:uiPriority="69" w:unhideWhenUsed="0"/>
-    <w:lsdException w:name="Dark List Accent 1" w:semiHidden="0" w:uiPriority="70" w:unhideWhenUsed="0"/>
-    <w:lsdException w:name="Colorful Shading Accent 1" w:semiHidden="0" w:uiPriority="71" w:unhideWhenUsed="0"/>
-    <w:lsdException w:name="Colorful List Accent 1" w:semiHidden="0" w:uiPriority="72" w:unhideWhenUsed="0"/>
-    <w:lsdException w:name="Colorful Grid Accent 1" w:semiHidden="0" w:uiPriority="73" w:unhideWhenUsed="0"/>
-    <w:lsdException w:name="Light Shading Accent 2" w:semiHidden="0" w:uiPriority="60" w:unhideWhenUsed="0"/>
-    <w:lsdException w:name="Light List Accent 2" w:semiHidden="0" w:uiPriority="61" w:unhideWhenUsed="0"/>
-    <w:lsdException w:name="Light Grid Accent 2" w:semiHidden="0" w:uiPriority="62" w:unhideWhenUsed="0"/>
-    <w:lsdException w:name="Medium Shading 1 Accent 2" w:semiHidden="0" w:uiPriority="63" w:unhideWhenUsed="0"/>
-    <w:lsdException w:name="Medium Shading 2 Accent 2" w:semiHidden="0" w:uiPriority="64" w:unhideWhenUsed="0"/>
-    <w:lsdException w:name="Medium List 1 Accent 2" w:semiHidden="0" w:uiPriority="65" w:unhideWhenUsed="0"/>
-    <w:lsdException w:name="Medium List 2 Accent 2" w:semiHidden="0" w:uiPriority="66" w:unhideWhenUsed="0"/>
-    <w:lsdException w:name="Medium Grid 1 Accent 2" w:semiHidden="0" w:uiPriority="67" w:unhideWhenUsed="0"/>
-    <w:lsdException w:name="Medium Grid 2 Accent 2" w:semiHidden="0" w:uiPriority="68" w:unhideWhenUsed="0"/>
-    <w:lsdException w:name="Medium Grid 3 Accent 2" w:semiHidden="0" w:uiPriority="69" w:unhideWhenUsed="0"/>
-    <w:lsdException w:name="Dark List Accent 2" w:semiHidden="0" w:uiPriority="70" w:unhideWhenUsed="0"/>
-    <w:lsdException w:name="Colorful Shading Accent 2" w:semiHidden="0" w:uiPriority="71" w:unhideWhenUsed="0"/>
-    <w:lsdException w:name="Colorful List Accent 2" w:semiHidden="0" w:uiPriority="72" w:unhideWhenUsed="0"/>
-    <w:lsdException w:name="Colorful Grid Accent 2" w:semiHidden="0" w:uiPriority="73" w:unhideWhenUsed="0"/>
-    <w:lsdException w:name="Light Shading Accent 3" w:semiHidden="0" w:uiPriority="60" w:unhideWhenUsed="0"/>
-    <w:lsdException w:name="Light List Accent 3" w:semiHidden="0" w:uiPriority="61" w:unhideWhenUsed="0"/>
-    <w:lsdException w:name="Light Grid Accent 3" w:semiHidden="0" w:uiPriority="62" w:unhideWhenUsed="0"/>
-    <w:lsdException w:name="Medium Shading 1 Accent 3" w:semiHidden="0" w:uiPriority="63" w:unhideWhenUsed="0"/>
-    <w:lsdException w:name="Medium Shading 2 Accent 3" w:semiHidden="0" w:uiPriority="64" w:unhideWhenUsed="0"/>
-    <w:lsdException w:name="Medium List 1 Accent 3" w:semiHidden="0" w:uiPriority="65" w:unhideWhenUsed="0"/>
-    <w:lsdException w:name="Medium List 2 Accent 3" w:semiHidden="0" w:uiPriority="66" w:unhideWhenUsed="0"/>
-    <w:lsdException w:name="Medium Grid 1 Accent 3" w:semiHidden="0" w:uiPriority="67" w:unhideWhenUsed="0"/>
-    <w:lsdException w:name="Medium Grid 2 Accent 3" w:semiHidden="0" w:uiPriority="68" w:unhideWhenUsed="0"/>
-    <w:lsdException w:name="Medium Grid 3 Accent 3" w:semiHidden="0" w:uiPriority="69" w:unhideWhenUsed="0"/>
-    <w:lsdException w:name="Dark List Accent 3" w:semiHidden="0" w:uiPriority="70" w:unhideWhenUsed="0"/>
-    <w:lsdException w:name="Colorful Shading Accent 3" w:semiHidden="0" w:uiPriority="71" w:unhideWhenUsed="0"/>
-    <w:lsdException w:name="Colorful List Accent 3" w:semiHidden="0" w:uiPriority="72" w:unhideWhenUsed="0"/>
-    <w:lsdException w:name="Colorful Grid Accent 3" w:semiHidden="0" w:uiPriority="73" w:unhideWhenUsed="0"/>
-    <w:lsdException w:name="Light Shading Accent 4" w:semiHidden="0" w:uiPriority="60" w:unhideWhenUsed="0"/>
-    <w:lsdException w:name="Light List Accent 4" w:semiHidden="0" w:uiPriority="61" w:unhideWhenUsed="0"/>
-    <w:lsdException w:name="Light Grid Accent 4" w:semiHidden="0" w:uiPriority="62" w:unhideWhenUsed="0"/>
-    <w:lsdException w:name="Medium Shading 1 Accent 4" w:semiHidden="0" w:uiPriority="63" w:unhideWhenUsed="0"/>
-    <w:lsdException w:name="Medium Shading 2 Accent 4" w:semiHidden="0" w:uiPriority="64" w:unhideWhenUsed="0"/>
-    <w:lsdException w:name="Medium List 1 Accent 4" w:semiHidden="0" w:uiPriority="65" w:unhideWhenUsed="0"/>
-    <w:lsdException w:name="Medium List 2 Accent 4" w:semiHidden="0" w:uiPriority="66" w:unhideWhenUsed="0"/>
-    <w:lsdException w:name="Medium Grid 1 Accent 4" w:semiHidden="0" w:uiPriority="67" w:unhideWhenUsed="0"/>
-    <w:lsdException w:name="Medium Grid 2 Accent 4" w:semiHidden="0" w:uiPriority="68" w:unhideWhenUsed="0"/>
-    <w:lsdException w:name="Medium Grid 3 Accent 4" w:semiHidden="0" w:uiPriority="69" w:unhideWhenUsed="0"/>
-    <w:lsdException w:name="Dark List Accent 4" w:semiHidden="0" w:uiPriority="70" w:unhideWhenUsed="0"/>
-    <w:lsdException w:name="Colorful Shading Accent 4" w:semiHidden="0" w:uiPriority="71" w:unhideWhenUsed="0"/>
-    <w:lsdException w:name="Colorful List Accent 4" w:semiHidden="0" w:uiPriority="72" w:unhideWhenUsed="0"/>
-    <w:lsdException w:name="Colorful Grid Accent 4" w:semiHidden="0" w:uiPriority="73" w:unhideWhenUsed="0"/>
-    <w:lsdException w:name="Light Shading Accent 5" w:semiHidden="0" w:uiPriority="60" w:unhideWhenUsed="0"/>
-    <w:lsdException w:name="Light List Accent 5" w:semiHidden="0" w:uiPriority="61" w:unhideWhenUsed="0"/>
-    <w:lsdException w:name="Light Grid Accent 5" w:semiHidden="0" w:uiPriority="62" w:unhideWhenUsed="0"/>
-    <w:lsdException w:name="Medium Shading 1 Accent 5" w:semiHidden="0" w:uiPriority="63" w:unhideWhenUsed="0"/>
-    <w:lsdException w:name="Medium Shading 2 Accent 5" w:semiHidden="0" w:uiPriority="64" w:unhideWhenUsed="0"/>
-    <w:lsdException w:name="Medium List 1 Accent 5" w:semiHidden="0" w:uiPriority="65" w:unhideWhenUsed="0"/>
-    <w:lsdException w:name="Medium List 2 Accent 5" w:semiHidden="0" w:uiPriority="66" w:unhideWhenUsed="0"/>
-    <w:lsdException w:name="Medium Grid 1 Accent 5" w:semiHidden="0" w:uiPriority="67" w:unhideWhenUsed="0"/>
-    <w:lsdException w:name="Medium Grid 2 Accent 5" w:semiHidden="0" w:uiPriority="68" w:unhideWhenUsed="0"/>
-    <w:lsdException w:name="Medium Grid 3 Accent 5" w:semiHidden="0" w:uiPriority="69" w:unhideWhenUsed="0"/>
-    <w:lsdException w:name="Dark List Accent 5" w:semiHidden="0" w:uiPriority="70" w:unhideWhenUsed="0"/>
-    <w:lsdException w:name="Colorful Shading Accent 5" w:semiHidden="0" w:uiPriority="71" w:unhideWhenUsed="0"/>
-    <w:lsdException w:name="Colorful List Accent 5" w:semiHidden="0" w:uiPriority="72" w:unhideWhenUsed="0"/>
-    <w:lsdException w:name="Colorful Grid Accent 5" w:semiHidden="0" w:uiPriority="73" w:unhideWhenUsed="0"/>
-    <w:lsdException w:name="Light Shading Accent 6" w:semiHidden="0" w:uiPriority="60" w:unhideWhenUsed="0"/>
-    <w:lsdException w:name="Light List Accent 6" w:semiHidden="0" w:uiPriority="61" w:unhideWhenUsed="0"/>
-    <w:lsdException w:name="Light Grid Accent 6" w:semiHidden="0" w:uiPriority="62" w:unhideWhenUsed="0"/>
-    <w:lsdException w:name="Medium Shading 1 Accent 6" w:semiHidden="0" w:uiPriority="63" w:unhideWhenUsed="0"/>
-    <w:lsdException w:name="Medium Shading 2 Accent 6" w:semiHidden="0" w:uiPriority="64" w:unhideWhenUsed="0"/>
-    <w:lsdException w:name="Medium List 1 Accent 6" w:semiHidden="0" w:uiPriority="65" w:unhideWhenUsed="0"/>
-    <w:lsdException w:name="Medium List 2 Accent 6" w:semiHidden="0" w:uiPriority="66" w:unhideWhenUsed="0"/>
-    <w:lsdException w:name="Medium Grid 1 Accent 6" w:semiHidden="0" w:uiPriority="67" w:unhideWhenUsed="0"/>
-    <w:lsdException w:name="Medium Grid 2 Accent 6" w:semiHidden="0" w:uiPriority="68" w:unhideWhenUsed="0"/>
-    <w:lsdException w:name="Medium Grid 3 Accent 6" w:semiHidden="0" w:uiPriority="69" w:unhideWhenUsed="0"/>
-    <w:lsdException w:name="Dark List Accent 6" w:semiHidden="0" w:uiPriority="70" w:unhideWhenUsed="0"/>
-    <w:lsdException w:name="Colorful Shading Accent 6" w:semiHidden="0" w:uiPriority="71" w:unhideWhenUsed="0"/>
-    <w:lsdException w:name="Colorful List Accent 6" w:semiHidden="0" w:uiPriority="72" w:unhideWhenUsed="0"/>
-    <w:lsdException w:name="Colorful Grid Accent 6" w:semiHidden="0" w:uiPriority="73" w:unhideWhenUsed="0"/>
-    <w:lsdException w:name="Subtle Emphasis" w:semiHidden="0" w:uiPriority="19" w:unhideWhenUsed="0" w:qFormat="1"/>
-    <w:lsdException w:name="Intense Emphasis" w:semiHidden="0" w:uiPriority="21" w:unhideWhenUsed="0" w:qFormat="1"/>
-    <w:lsdException w:name="Subtle Reference" w:semiHidden="0" w:uiPriority="31" w:unhideWhenUsed="0" w:qFormat="1"/>
-    <w:lsdException w:name="Intense Reference" w:semiHidden="0" w:uiPriority="32" w:unhideWhenUsed="0" w:qFormat="1"/>
-    <w:lsdException w:name="Book Title" w:semiHidden="0" w:uiPriority="33" w:unhideWhenUsed="0" w:qFormat="1"/>
-    <w:lsdException w:name="Bibliography" w:uiPriority="37"/>
-    <w:lsdException w:name="TOC Heading" w:uiPriority="39" w:qFormat="1"/>
+  <w:latentStyles w:defLockedState="0" w:defUIPriority="99" w:defSemiHidden="0" w:defUnhideWhenUsed="0" w:defQFormat="0" w:count="376">
+    <w:lsdException w:name="Normal" w:uiPriority="0" w:qFormat="1"/>
+    <w:lsdException w:name="heading 1" w:uiPriority="9" w:qFormat="1"/>
+    <w:lsdException w:name="heading 2" w:semiHidden="1" w:uiPriority="9" w:unhideWhenUsed="1" w:qFormat="1"/>
+    <w:lsdException w:name="heading 3" w:semiHidden="1" w:uiPriority="9" w:unhideWhenUsed="1" w:qFormat="1"/>
+    <w:lsdException w:name="heading 4" w:semiHidden="1" w:uiPriority="9" w:unhideWhenUsed="1" w:qFormat="1"/>
+    <w:lsdException w:name="heading 5" w:semiHidden="1" w:uiPriority="9" w:unhideWhenUsed="1" w:qFormat="1"/>
+    <w:lsdException w:name="heading 6" w:semiHidden="1" w:uiPriority="9" w:unhideWhenUsed="1" w:qFormat="1"/>
+    <w:lsdException w:name="heading 7" w:semiHidden="1" w:uiPriority="9" w:unhideWhenUsed="1" w:qFormat="1"/>
+    <w:lsdException w:name="heading 8" w:semiHidden="1" w:uiPriority="9" w:unhideWhenUsed="1" w:qFormat="1"/>
+    <w:lsdException w:name="heading 9" w:semiHidden="1" w:uiPriority="9" w:unhideWhenUsed="1" w:qFormat="1"/>
+    <w:lsdException w:name="index 1" w:semiHidden="1" w:unhideWhenUsed="1"/>
+    <w:lsdException w:name="index 2" w:semiHidden="1" w:unhideWhenUsed="1"/>
+    <w:lsdException w:name="index 3" w:semiHidden="1" w:unhideWhenUsed="1"/>
+    <w:lsdException w:name="index 4" w:semiHidden="1" w:unhideWhenUsed="1"/>
+    <w:lsdException w:name="index 5" w:semiHidden="1" w:unhideWhenUsed="1"/>
+    <w:lsdException w:name="index 6" w:semiHidden="1" w:unhideWhenUsed="1"/>
+    <w:lsdException w:name="index 7" w:semiHidden="1" w:unhideWhenUsed="1"/>
+    <w:lsdException w:name="index 8" w:semiHidden="1" w:unhideWhenUsed="1"/>
+    <w:lsdException w:name="index 9" w:semiHidden="1" w:unhideWhenUsed="1"/>
+    <w:lsdException w:name="toc 1" w:semiHidden="1" w:uiPriority="39" w:unhideWhenUsed="1"/>
+    <w:lsdException w:name="toc 2" w:semiHidden="1" w:uiPriority="39" w:unhideWhenUsed="1"/>
+    <w:lsdException w:name="toc 3" w:semiHidden="1" w:uiPriority="39" w:unhideWhenUsed="1"/>
+    <w:lsdException w:name="toc 4" w:semiHidden="1" w:uiPriority="39" w:unhideWhenUsed="1"/>
+    <w:lsdException w:name="toc 5" w:semiHidden="1" w:uiPriority="39" w:unhideWhenUsed="1"/>
+    <w:lsdException w:name="toc 6" w:semiHidden="1" w:uiPriority="39" w:unhideWhenUsed="1"/>
+    <w:lsdException w:name="toc 7" w:semiHidden="1" w:uiPriority="39" w:unhideWhenUsed="1"/>
+    <w:lsdException w:name="toc 8" w:semiHidden="1" w:uiPriority="39" w:unhideWhenUsed="1"/>
+    <w:lsdException w:name="toc 9" w:semiHidden="1" w:uiPriority="39" w:unhideWhenUsed="1"/>
+    <w:lsdException w:name="Normal Indent" w:semiHidden="1" w:unhideWhenUsed="1"/>
+    <w:lsdException w:name="footnote text" w:semiHidden="1" w:unhideWhenUsed="1"/>
+    <w:lsdException w:name="annotation text" w:semiHidden="1" w:unhideWhenUsed="1"/>
+    <w:lsdException w:name="header" w:semiHidden="1" w:unhideWhenUsed="1"/>
+    <w:lsdException w:name="footer" w:semiHidden="1" w:unhideWhenUsed="1"/>
+    <w:lsdException w:name="index heading" w:semiHidden="1" w:unhideWhenUsed="1"/>
+    <w:lsdException w:name="caption" w:semiHidden="1" w:uiPriority="35" w:unhideWhenUsed="1" w:qFormat="1"/>
+    <w:lsdException w:name="table of figures" w:semiHidden="1" w:unhideWhenUsed="1"/>
+    <w:lsdException w:name="envelope address" w:semiHidden="1" w:unhideWhenUsed="1"/>
+    <w:lsdException w:name="envelope return" w:semiHidden="1" w:unhideWhenUsed="1"/>
+    <w:lsdException w:name="footnote reference" w:semiHidden="1" w:unhideWhenUsed="1"/>
+    <w:lsdException w:name="annotation reference" w:semiHidden="1" w:unhideWhenUsed="1"/>
+    <w:lsdException w:name="line number" w:semiHidden="1" w:unhideWhenUsed="1"/>
+    <w:lsdException w:name="page number" w:semiHidden="1" w:unhideWhenUsed="1"/>
+    <w:lsdException w:name="endnote reference" w:semiHidden="1" w:unhideWhenUsed="1"/>
+    <w:lsdException w:name="endnote text" w:semiHidden="1" w:unhideWhenUsed="1"/>
+    <w:lsdException w:name="table of authorities" w:semiHidden="1" w:unhideWhenUsed="1"/>
+    <w:lsdException w:name="macro" w:semiHidden="1" w:unhideWhenUsed="1"/>
+    <w:lsdException w:name="toa heading" w:semiHidden="1" w:unhideWhenUsed="1"/>
+    <w:lsdException w:name="List" w:semiHidden="1" w:unhideWhenUsed="1"/>
+    <w:lsdException w:name="List Bullet" w:semiHidden="1" w:unhideWhenUsed="1"/>
+    <w:lsdException w:name="List Number" w:semiHidden="1" w:unhideWhenUsed="1"/>
+    <w:lsdException w:name="List 2" w:semiHidden="1" w:unhideWhenUsed="1"/>
+    <w:lsdException w:name="List 3" w:semiHidden="1" w:unhideWhenUsed="1"/>
+    <w:lsdException w:name="List 4" w:semiHidden="1" w:unhideWhenUsed="1"/>
+    <w:lsdException w:name="List 5" w:semiHidden="1" w:unhideWhenUsed="1"/>
+    <w:lsdException w:name="List Bullet 2" w:semiHidden="1" w:unhideWhenUsed="1"/>
+    <w:lsdException w:name="List Bullet 3" w:semiHidden="1" w:unhideWhenUsed="1"/>
+    <w:lsdException w:name="List Bullet 4" w:semiHidden="1" w:unhideWhenUsed="1"/>
+    <w:lsdException w:name="List Bullet 5" w:semiHidden="1" w:unhideWhenUsed="1"/>
+    <w:lsdException w:name="List Number 2" w:semiHidden="1" w:unhideWhenUsed="1"/>
+    <w:lsdException w:name="List Number 3" w:semiHidden="1" w:unhideWhenUsed="1"/>
+    <w:lsdException w:name="List Number 4" w:semiHidden="1" w:unhideWhenUsed="1"/>
+    <w:lsdException w:name="List Number 5" w:semiHidden="1" w:unhideWhenUsed="1"/>
+    <w:lsdException w:name="Title" w:uiPriority="10" w:qFormat="1"/>
+    <w:lsdException w:name="Closing" w:semiHidden="1" w:unhideWhenUsed="1"/>
+    <w:lsdException w:name="Signature" w:semiHidden="1" w:unhideWhenUsed="1"/>
+    <w:lsdException w:name="Default Paragraph Font" w:semiHidden="1" w:uiPriority="1" w:unhideWhenUsed="1"/>
+    <w:lsdException w:name="Body Text" w:semiHidden="1" w:unhideWhenUsed="1"/>
+    <w:lsdException w:name="Body Text Indent" w:semiHidden="1" w:unhideWhenUsed="1"/>
+    <w:lsdException w:name="List Continue" w:semiHidden="1" w:unhideWhenUsed="1"/>
+    <w:lsdException w:name="List Continue 2" w:semiHidden="1" w:unhideWhenUsed="1"/>
+    <w:lsdException w:name="List Continue 3" w:semiHidden="1" w:unhideWhenUsed="1"/>
+    <w:lsdException w:name="List Continue 4" w:semiHidden="1" w:unhideWhenUsed="1"/>
+    <w:lsdException w:name="List Continue 5" w:semiHidden="1" w:unhideWhenUsed="1"/>
+    <w:lsdException w:name="Message Header" w:semiHidden="1" w:unhideWhenUsed="1"/>
+    <w:lsdException w:name="Subtitle" w:uiPriority="11" w:qFormat="1"/>
+    <w:lsdException w:name="Salutation" w:semiHidden="1" w:unhideWhenUsed="1"/>
+    <w:lsdException w:name="Date" w:semiHidden="1" w:unhideWhenUsed="1"/>
+    <w:lsdException w:name="Body Text First Indent" w:semiHidden="1" w:unhideWhenUsed="1"/>
+    <w:lsdException w:name="Body Text First Indent 2" w:semiHidden="1" w:unhideWhenUsed="1"/>
+    <w:lsdException w:name="Note Heading" w:semiHidden="1" w:unhideWhenUsed="1"/>
+    <w:lsdException w:name="Body Text 2" w:semiHidden="1" w:unhideWhenUsed="1"/>
+    <w:lsdException w:name="Body Text 3" w:semiHidden="1" w:unhideWhenUsed="1"/>
+    <w:lsdException w:name="Body Text Indent 2" w:semiHidden="1" w:unhideWhenUsed="1"/>
+    <w:lsdException w:name="Body Text Indent 3" w:semiHidden="1" w:unhideWhenUsed="1"/>
+    <w:lsdException w:name="Block Text" w:semiHidden="1" w:unhideWhenUsed="1"/>
+    <w:lsdException w:name="Hyperlink" w:semiHidden="1" w:unhideWhenUsed="1"/>
+    <w:lsdException w:name="FollowedHyperlink" w:semiHidden="1" w:unhideWhenUsed="1"/>
+    <w:lsdException w:name="Strong" w:uiPriority="22" w:qFormat="1"/>
+    <w:lsdException w:name="Emphasis" w:uiPriority="20" w:qFormat="1"/>
+    <w:lsdException w:name="Document Map" w:semiHidden="1" w:unhideWhenUsed="1"/>
+    <w:lsdException w:name="Plain Text" w:semiHidden="1" w:unhideWhenUsed="1"/>
+    <w:lsdException w:name="E-mail Signature" w:semiHidden="1" w:unhideWhenUsed="1"/>
+    <w:lsdException w:name="HTML Top of Form" w:semiHidden="1" w:unhideWhenUsed="1"/>
+    <w:lsdException w:name="HTML Bottom of Form" w:semiHidden="1" w:unhideWhenUsed="1"/>
+    <w:lsdException w:name="Normal (Web)" w:semiHidden="1" w:unhideWhenUsed="1"/>
+    <w:lsdException w:name="HTML Acronym" w:semiHidden="1" w:unhideWhenUsed="1"/>
+    <w:lsdException w:name="HTML Address" w:semiHidden="1" w:unhideWhenUsed="1"/>
+    <w:lsdException w:name="HTML Cite" w:semiHidden="1" w:unhideWhenUsed="1"/>
+    <w:lsdException w:name="HTML Code" w:semiHidden="1" w:unhideWhenUsed="1"/>
+    <w:lsdException w:name="HTML Definition" w:semiHidden="1" w:unhideWhenUsed="1"/>
+    <w:lsdException w:name="HTML Keyboard" w:semiHidden="1" w:unhideWhenUsed="1"/>
+    <w:lsdException w:name="HTML Preformatted" w:semiHidden="1" w:unhideWhenUsed="1"/>
+    <w:lsdException w:name="HTML Sample" w:semiHidden="1" w:unhideWhenUsed="1"/>
+    <w:lsdException w:name="HTML Typewriter" w:semiHidden="1" w:unhideWhenUsed="1"/>
+    <w:lsdException w:name="HTML Variable" w:semiHidden="1" w:unhideWhenUsed="1"/>
+    <w:lsdException w:name="Normal Table" w:semiHidden="1" w:unhideWhenUsed="1"/>
+    <w:lsdException w:name="annotation subject" w:semiHidden="1" w:unhideWhenUsed="1"/>
+    <w:lsdException w:name="No List" w:semiHidden="1" w:unhideWhenUsed="1"/>
+    <w:lsdException w:name="Outline List 1" w:semiHidden="1" w:unhideWhenUsed="1"/>
+    <w:lsdException w:name="Outline List 2" w:semiHidden="1" w:unhideWhenUsed="1"/>
+    <w:lsdException w:name="Outline List 3" w:semiHidden="1" w:unhideWhenUsed="1"/>
+    <w:lsdException w:name="Table Simple 1" w:semiHidden="1" w:unhideWhenUsed="1"/>
+    <w:lsdException w:name="Table Simple 2" w:semiHidden="1" w:unhideWhenUsed="1"/>
+    <w:lsdException w:name="Table Simple 3" w:semiHidden="1" w:unhideWhenUsed="1"/>
+    <w:lsdException w:name="Table Classic 1" w:semiHidden="1" w:unhideWhenUsed="1"/>
+    <w:lsdException w:name="Table Classic 2" w:semiHidden="1" w:unhideWhenUsed="1"/>
+    <w:lsdException w:name="Table Classic 3" w:semiHidden="1" w:unhideWhenUsed="1"/>
+    <w:lsdException w:name="Table Classic 4" w:semiHidden="1" w:unhideWhenUsed="1"/>
+    <w:lsdException w:name="Table Colorful 1" w:semiHidden="1" w:unhideWhenUsed="1"/>
+    <w:lsdException w:name="Table Colorful 2" w:semiHidden="1" w:unhideWhenUsed="1"/>
+    <w:lsdException w:name="Table Colorful 3" w:semiHidden="1" w:unhideWhenUsed="1"/>
+    <w:lsdException w:name="Table Columns 1" w:semiHidden="1" w:unhideWhenUsed="1"/>
+    <w:lsdException w:name="Table Columns 2" w:semiHidden="1" w:unhideWhenUsed="1"/>
+    <w:lsdException w:name="Table Columns 3" w:semiHidden="1" w:unhideWhenUsed="1"/>
+    <w:lsdException w:name="Table Columns 4" w:semiHidden="1" w:unhideWhenUsed="1"/>
+    <w:lsdException w:name="Table Columns 5" w:semiHidden="1" w:unhideWhenUsed="1"/>
+    <w:lsdException w:name="Table Grid 1" w:semiHidden="1" w:unhideWhenUsed="1"/>
+    <w:lsdException w:name="Table Grid 2" w:semiHidden="1" w:unhideWhenUsed="1"/>
+    <w:lsdException w:name="Table Grid 3" w:semiHidden="1" w:unhideWhenUsed="1"/>
+    <w:lsdException w:name="Table Grid 4" w:semiHidden="1" w:unhideWhenUsed="1"/>
+    <w:lsdException w:name="Table Grid 5" w:semiHidden="1" w:unhideWhenUsed="1"/>
+    <w:lsdException w:name="Table Grid 6" w:semiHidden="1" w:unhideWhenUsed="1"/>
+    <w:lsdException w:name="Table Grid 7" w:semiHidden="1" w:unhideWhenUsed="1"/>
+    <w:lsdException w:name="Table Grid 8" w:semiHidden="1" w:unhideWhenUsed="1"/>
+    <w:lsdException w:name="Table List 1" w:semiHidden="1" w:unhideWhenUsed="1"/>
+    <w:lsdException w:name="Table List 2" w:semiHidden="1" w:unhideWhenUsed="1"/>
+    <w:lsdException w:name="Table List 3" w:semiHidden="1" w:unhideWhenUsed="1"/>
+    <w:lsdException w:name="Table List 4" w:semiHidden="1" w:unhideWhenUsed="1"/>
+    <w:lsdException w:name="Table List 5" w:semiHidden="1" w:unhideWhenUsed="1"/>
+    <w:lsdException w:name="Table List 6" w:semiHidden="1" w:unhideWhenUsed="1"/>
+    <w:lsdException w:name="Table List 7" w:semiHidden="1" w:unhideWhenUsed="1"/>
+    <w:lsdException w:name="Table List 8" w:semiHidden="1" w:unhideWhenUsed="1"/>
+    <w:lsdException w:name="Table 3D effects 1" w:semiHidden="1" w:unhideWhenUsed="1"/>
+    <w:lsdException w:name="Table 3D effects 2" w:semiHidden="1" w:unhideWhenUsed="1"/>
+    <w:lsdException w:name="Table 3D effects 3" w:semiHidden="1" w:unhideWhenUsed="1"/>
+    <w:lsdException w:name="Table Contemporary" w:semiHidden="1" w:unhideWhenUsed="1"/>
+    <w:lsdException w:name="Table Elegant" w:semiHidden="1" w:unhideWhenUsed="1"/>
+    <w:lsdException w:name="Table Professional" w:semiHidden="1" w:unhideWhenUsed="1"/>
+    <w:lsdException w:name="Table Subtle 1" w:semiHidden="1" w:unhideWhenUsed="1"/>
+    <w:lsdException w:name="Table Subtle 2" w:semiHidden="1" w:unhideWhenUsed="1"/>
+    <w:lsdException w:name="Table Web 1" w:semiHidden="1" w:unhideWhenUsed="1"/>
+    <w:lsdException w:name="Table Web 2" w:semiHidden="1" w:unhideWhenUsed="1"/>
+    <w:lsdException w:name="Table Web 3" w:semiHidden="1" w:unhideWhenUsed="1"/>
+    <w:lsdException w:name="Balloon Text" w:semiHidden="1" w:unhideWhenUsed="1"/>
+    <w:lsdException w:name="Table Grid" w:semiHidden="1" w:uiPriority="59" w:unhideWhenUsed="1"/>
+    <w:lsdException w:name="Table Theme" w:semiHidden="1" w:unhideWhenUsed="1"/>
+    <w:lsdException w:name="Placeholder Text" w:semiHidden="1"/>
+    <w:lsdException w:name="No Spacing" w:uiPriority="1" w:qFormat="1"/>
+    <w:lsdException w:name="Light Shading" w:uiPriority="60"/>
+    <w:lsdException w:name="Light List" w:uiPriority="61"/>
+    <w:lsdException w:name="Light Grid" w:uiPriority="62"/>
+    <w:lsdException w:name="Medium Shading 1" w:uiPriority="63"/>
+    <w:lsdException w:name="Medium Shading 2" w:uiPriority="64"/>
+    <w:lsdException w:name="Medium List 1" w:uiPriority="65"/>
+    <w:lsdException w:name="Medium List 2" w:uiPriority="66"/>
+    <w:lsdException w:name="Medium Grid 1" w:uiPriority="67"/>
+    <w:lsdException w:name="Medium Grid 2" w:uiPriority="68"/>
+    <w:lsdException w:name="Medium Grid 3" w:uiPriority="69"/>
+    <w:lsdException w:name="Dark List" w:uiPriority="70"/>
+    <w:lsdException w:name="Colorful Shading" w:uiPriority="71"/>
+    <w:lsdException w:name="Colorful List" w:uiPriority="72"/>
+    <w:lsdException w:name="Colorful Grid" w:uiPriority="73"/>
+    <w:lsdException w:name="Light Shading Accent 1" w:uiPriority="60"/>
+    <w:lsdException w:name="Light List Accent 1" w:uiPriority="61"/>
+    <w:lsdException w:name="Light Grid Accent 1" w:uiPriority="62"/>
+    <w:lsdException w:name="Medium Shading 1 Accent 1" w:uiPriority="63"/>
+    <w:lsdException w:name="Medium Shading 2 Accent 1" w:uiPriority="64"/>
+    <w:lsdException w:name="Medium List 1 Accent 1" w:uiPriority="65"/>
+    <w:lsdException w:name="Revision" w:semiHidden="1"/>
+    <w:lsdException w:name="List Paragraph" w:uiPriority="34" w:qFormat="1"/>
+    <w:lsdException w:name="Quote" w:uiPriority="29" w:qFormat="1"/>
+    <w:lsdException w:name="Intense Quote" w:uiPriority="30" w:qFormat="1"/>
+    <w:lsdException w:name="Medium List 2 Accent 1" w:uiPriority="66"/>
+    <w:lsdException w:name="Medium Grid 1 Accent 1" w:uiPriority="67"/>
+    <w:lsdException w:name="Medium Grid 2 Accent 1" w:uiPriority="68"/>
+    <w:lsdException w:name="Medium Grid 3 Accent 1" w:uiPriority="69"/>
+    <w:lsdException w:name="Dark List Accent 1" w:uiPriority="70"/>
+    <w:lsdException w:name="Colorful Shading Accent 1" w:uiPriority="71"/>
+    <w:lsdException w:name="Colorful List Accent 1" w:uiPriority="72"/>
+    <w:lsdException w:name="Colorful Grid Accent 1" w:uiPriority="73"/>
+    <w:lsdException w:name="Light Shading Accent 2" w:uiPriority="60"/>
+    <w:lsdException w:name="Light List Accent 2" w:uiPriority="61"/>
+    <w:lsdException w:name="Light Grid Accent 2" w:uiPriority="62"/>
+    <w:lsdException w:name="Medium Shading 1 Accent 2" w:uiPriority="63"/>
+    <w:lsdException w:name="Medium Shading 2 Accent 2" w:uiPriority="64"/>
+    <w:lsdException w:name="Medium List 1 Accent 2" w:uiPriority="65"/>
+    <w:lsdException w:name="Medium List 2 Accent 2" w:uiPriority="66"/>
+    <w:lsdException w:name="Medium Grid 1 Accent 2" w:uiPriority="67"/>
+    <w:lsdException w:name="Medium Grid 2 Accent 2" w:uiPriority="68"/>
+    <w:lsdException w:name="Medium Grid 3 Accent 2" w:uiPriority="69"/>
+    <w:lsdException w:name="Dark List Accent 2" w:uiPriority="70"/>
+    <w:lsdException w:name="Colorful Shading Accent 2" w:uiPriority="71"/>
+    <w:lsdException w:name="Colorful List Accent 2" w:uiPriority="72"/>
+    <w:lsdException w:name="Colorful Grid Accent 2" w:uiPriority="73"/>
+    <w:lsdException w:name="Light Shading Accent 3" w:uiPriority="60"/>
+    <w:lsdException w:name="Light List Accent 3" w:uiPriority="61"/>
+    <w:lsdException w:name="Light Grid Accent 3" w:uiPriority="62"/>
+    <w:lsdException w:name="Medium Shading 1 Accent 3" w:uiPriority="63"/>
+    <w:lsdException w:name="Medium Shading 2 Accent 3" w:uiPriority="64"/>
+    <w:lsdException w:name="Medium List 1 Accent 3" w:uiPriority="65"/>
+    <w:lsdException w:name="Medium List 2 Accent 3" w:uiPriority="66"/>
+    <w:lsdException w:name="Medium Grid 1 Accent 3" w:uiPriority="67"/>
+    <w:lsdException w:name="Medium Grid 2 Accent 3" w:uiPriority="68"/>
+    <w:lsdException w:name="Medium Grid 3 Accent 3" w:uiPriority="69"/>
+    <w:lsdException w:name="Dark List Accent 3" w:uiPriority="70"/>
+    <w:lsdException w:name="Colorful Shading Accent 3" w:uiPriority="71"/>
+    <w:lsdException w:name="Colorful List Accent 3" w:uiPriority="72"/>
+    <w:lsdException w:name="Colorful Grid Accent 3" w:uiPriority="73"/>
+    <w:lsdException w:name="Light Shading Accent 4" w:uiPriority="60"/>
+    <w:lsdException w:name="Light List Accent 4" w:uiPriority="61"/>
+    <w:lsdException w:name="Light Grid Accent 4" w:uiPriority="62"/>
+    <w:lsdException w:name="Medium Shading 1 Accent 4" w:uiPriority="63"/>
+    <w:lsdException w:name="Medium Shading 2 Accent 4" w:uiPriority="64"/>
+    <w:lsdException w:name="Medium List 1 Accent 4" w:uiPriority="65"/>
+    <w:lsdException w:name="Medium List 2 Accent 4" w:uiPriority="66"/>
+    <w:lsdException w:name="Medium Grid 1 Accent 4" w:uiPriority="67"/>
+    <w:lsdException w:name="Medium Grid 2 Accent 4" w:uiPriority="68"/>
+    <w:lsdException w:name="Medium Grid 3 Accent 4" w:uiPriority="69"/>
+    <w:lsdException w:name="Dark List Accent 4" w:uiPriority="70"/>
+    <w:lsdException w:name="Colorful Shading Accent 4" w:uiPriority="71"/>
+    <w:lsdException w:name="Colorful List Accent 4" w:uiPriority="72"/>
+    <w:lsdException w:name="Colorful Grid Accent 4" w:uiPriority="73"/>
+    <w:lsdException w:name="Light Shading Accent 5" w:uiPriority="60"/>
+    <w:lsdException w:name="Light List Accent 5" w:uiPriority="61"/>
+    <w:lsdException w:name="Light Grid Accent 5" w:uiPriority="62"/>
+    <w:lsdException w:name="Medium Shading 1 Accent 5" w:uiPriority="63"/>
+    <w:lsdException w:name="Medium Shading 2 Accent 5" w:uiPriority="64"/>
+    <w:lsdException w:name="Medium List 1 Accent 5" w:uiPriority="65"/>
+    <w:lsdException w:name="Medium List 2 Accent 5" w:uiPriority="66"/>
+    <w:lsdException w:name="Medium Grid 1 Accent 5" w:uiPriority="67"/>
+    <w:lsdException w:name="Medium Grid 2 Accent 5" w:uiPriority="68"/>
+    <w:lsdException w:name="Medium Grid 3 Accent 5" w:uiPriority="69"/>
+    <w:lsdException w:name="Dark List Accent 5" w:uiPriority="70"/>
+    <w:lsdException w:name="Colorful Shading Accent 5" w:uiPriority="71"/>
+    <w:lsdException w:name="Colorful List Accent 5" w:uiPriority="72"/>
+    <w:lsdException w:name="Colorful Grid Accent 5" w:uiPriority="73"/>
+    <w:lsdException w:name="Light Shading Accent 6" w:uiPriority="60"/>
+    <w:lsdException w:name="Light List Accent 6" w:uiPriority="61"/>
+    <w:lsdException w:name="Light Grid Accent 6" w:uiPriority="62"/>
+    <w:lsdException w:name="Medium Shading 1 Accent 6" w:uiPriority="63"/>
+    <w:lsdException w:name="Medium Shading 2 Accent 6" w:uiPriority="64"/>
+    <w:lsdException w:name="Medium List 1 Accent 6" w:uiPriority="65"/>
+    <w:lsdException w:name="Medium List 2 Accent 6" w:uiPriority="66"/>
+    <w:lsdException w:name="Medium Grid 1 Accent 6" w:uiPriority="67"/>
+    <w:lsdException w:name="Medium Grid 2 Accent 6" w:uiPriority="68"/>
+    <w:lsdException w:name="Medium Grid 3 Accent 6" w:uiPriority="69"/>
+    <w:lsdException w:name="Dark List Accent 6" w:uiPriority="70"/>
+    <w:lsdException w:name="Colorful Shading Accent 6" w:uiPriority="71"/>
+    <w:lsdException w:name="Colorful List Accent 6" w:uiPriority="72"/>
+    <w:lsdException w:name="Colorful Grid Accent 6" w:uiPriority="73"/>
+    <w:lsdException w:name="Subtle Emphasis" w:uiPriority="19" w:qFormat="1"/>
+    <w:lsdException w:name="Intense Emphasis" w:uiPriority="21" w:qFormat="1"/>
+    <w:lsdException w:name="Subtle Reference" w:uiPriority="31" w:qFormat="1"/>
+    <w:lsdException w:name="Intense Reference" w:uiPriority="32" w:qFormat="1"/>
+    <w:lsdException w:name="Book Title" w:uiPriority="33" w:qFormat="1"/>
+    <w:lsdException w:name="Bibliography" w:semiHidden="1" w:uiPriority="37" w:unhideWhenUsed="1"/>
+    <w:lsdException w:name="TOC Heading" w:semiHidden="1" w:uiPriority="39" w:unhideWhenUsed="1" w:qFormat="1"/>
+    <w:lsdException w:name="Plain Table 1" w:uiPriority="41"/>
+    <w:lsdException w:name="Plain Table 2" w:uiPriority="42"/>
+    <w:lsdException w:name="Plain Table 3" w:uiPriority="43"/>
+    <w:lsdException w:name="Plain Table 4" w:uiPriority="44"/>
+    <w:lsdException w:name="Plain Table 5" w:uiPriority="45"/>
+    <w:lsdException w:name="Grid Table Light" w:uiPriority="40"/>
+    <w:lsdException w:name="Grid Table 1 Light" w:uiPriority="46"/>
+    <w:lsdException w:name="Grid Table 2" w:uiPriority="47"/>
+    <w:lsdException w:name="Grid Table 3" w:uiPriority="48"/>
+    <w:lsdException w:name="Grid Table 4" w:uiPriority="49"/>
+    <w:lsdException w:name="Grid Table 5 Dark" w:uiPriority="50"/>
+    <w:lsdException w:name="Grid Table 6 Colorful" w:uiPriority="51"/>
+    <w:lsdException w:name="Grid Table 7 Colorful" w:uiPriority="52"/>
+    <w:lsdException w:name="Grid Table 1 Light Accent 1" w:uiPriority="46"/>
+    <w:lsdException w:name="Grid Table 2 Accent 1" w:uiPriority="47"/>
+    <w:lsdException w:name="Grid Table 3 Accent 1" w:uiPriority="48"/>
+    <w:lsdException w:name="Grid Table 4 Accent 1" w:uiPriority="49"/>
+    <w:lsdException w:name="Grid Table 5 Dark Accent 1" w:uiPriority="50"/>
+    <w:lsdException w:name="Grid Table 6 Colorful Accent 1" w:uiPriority="51"/>
+    <w:lsdException w:name="Grid Table 7 Colorful Accent 1" w:uiPriority="52"/>
+    <w:lsdException w:name="Grid Table 1 Light Accent 2" w:uiPriority="46"/>
+    <w:lsdException w:name="Grid Table 2 Accent 2" w:uiPriority="47"/>
+    <w:lsdException w:name="Grid Table 3 Accent 2" w:uiPriority="48"/>
+    <w:lsdException w:name="Grid Table 4 Accent 2" w:uiPriority="49"/>
+    <w:lsdException w:name="Grid Table 5 Dark Accent 2" w:uiPriority="50"/>
+    <w:lsdException w:name="Grid Table 6 Colorful Accent 2" w:uiPriority="51"/>
+    <w:lsdException w:name="Grid Table 7 Colorful Accent 2" w:uiPriority="52"/>
+    <w:lsdException w:name="Grid Table 1 Light Accent 3" w:uiPriority="46"/>
+    <w:lsdException w:name="Grid Table 2 Accent 3" w:uiPriority="47"/>
+    <w:lsdException w:name="Grid Table 3 Accent 3" w:uiPriority="48"/>
+    <w:lsdException w:name="Grid Table 4 Accent 3" w:uiPriority="49"/>
+    <w:lsdException w:name="Grid Table 5 Dark Accent 3" w:uiPriority="50"/>
+    <w:lsdException w:name="Grid Table 6 Colorful Accent 3" w:uiPriority="51"/>
+    <w:lsdException w:name="Grid Table 7 Colorful Accent 3" w:uiPriority="52"/>
+    <w:lsdException w:name="Grid Table 1 Light Accent 4" w:uiPriority="46"/>
+    <w:lsdException w:name="Grid Table 2 Accent 4" w:uiPriority="47"/>
+    <w:lsdException w:name="Grid Table 3 Accent 4" w:uiPriority="48"/>
+    <w:lsdException w:name="Grid Table 4 Accent 4" w:uiPriority="49"/>
+    <w:lsdException w:name="Grid Table 5 Dark Accent 4" w:uiPriority="50"/>
+    <w:lsdException w:name="Grid Table 6 Colorful Accent 4" w:uiPriority="51"/>
+    <w:lsdException w:name="Grid Table 7 Colorful Accent 4" w:uiPriority="52"/>
+    <w:lsdException w:name="Grid Table 1 Light Accent 5" w:uiPriority="46"/>
+    <w:lsdException w:name="Grid Table 2 Accent 5" w:uiPriority="47"/>
+    <w:lsdException w:name="Grid Table 3 Accent 5" w:uiPriority="48"/>
+    <w:lsdException w:name="Grid Table 4 Accent 5" w:uiPriority="49"/>
+    <w:lsdException w:name="Grid Table 5 Dark Accent 5" w:uiPriority="50"/>
+    <w:lsdException w:name="Grid Table 6 Colorful Accent 5" w:uiPriority="51"/>
+    <w:lsdException w:name="Grid Table 7 Colorful Accent 5" w:uiPriority="52"/>
+    <w:lsdException w:name="Grid Table 1 Light Accent 6" w:uiPriority="46"/>
+    <w:lsdException w:name="Grid Table 2 Accent 6" w:uiPriority="47"/>
+    <w:lsdException w:name="Grid Table 3 Accent 6" w:uiPriority="48"/>
+    <w:lsdException w:name="Grid Table 4 Accent 6" w:uiPriority="49"/>
+    <w:lsdException w:name="Grid Table 5 Dark Accent 6" w:uiPriority="50"/>
+    <w:lsdException w:name="Grid Table 6 Colorful Accent 6" w:uiPriority="51"/>
+    <w:lsdException w:name="Grid Table 7 Colorful Accent 6" w:uiPriority="52"/>
+    <w:lsdException w:name="List Table 1 Light" w:uiPriority="46"/>
+    <w:lsdException w:name="List Table 2" w:uiPriority="47"/>
+    <w:lsdException w:name="List Table 3" w:uiPriority="48"/>
+    <w:lsdException w:name="List Table 4" w:uiPriority="49"/>
+    <w:lsdException w:name="List Table 5 Dark" w:uiPriority="50"/>
+    <w:lsdException w:name="List Table 6 Colorful" w:uiPriority="51"/>
+    <w:lsdException w:name="List Table 7 Colorful" w:uiPriority="52"/>
+    <w:lsdException w:name="List Table 1 Light Accent 1" w:uiPriority="46"/>
+    <w:lsdException w:name="List Table 2 Accent 1" w:uiPriority="47"/>
+    <w:lsdException w:name="List Table 3 Accent 1" w:uiPriority="48"/>
+    <w:lsdException w:name="List Table 4 Accent 1" w:uiPriority="49"/>
+    <w:lsdException w:name="List Table 5 Dark Accent 1" w:uiPriority="50"/>
+    <w:lsdException w:name="List Table 6 Colorful Accent 1" w:uiPriority="51"/>
+    <w:lsdException w:name="List Table 7 Colorful Accent 1" w:uiPriority="52"/>
+    <w:lsdException w:name="List Table 1 Light Accent 2" w:uiPriority="46"/>
+    <w:lsdException w:name="List Table 2 Accent 2" w:uiPriority="47"/>
+    <w:lsdException w:name="List Table 3 Accent 2" w:uiPriority="48"/>
+    <w:lsdException w:name="List Table 4 Accent 2" w:uiPriority="49"/>
+    <w:lsdException w:name="List Table 5 Dark Accent 2" w:uiPriority="50"/>
+    <w:lsdException w:name="List Table 6 Colorful Accent 2" w:uiPriority="51"/>
+    <w:lsdException w:name="List Table 7 Colorful Accent 2" w:uiPriority="52"/>
+    <w:lsdException w:name="List Table 1 Light Accent 3" w:uiPriority="46"/>
+    <w:lsdException w:name="List Table 2 Accent 3" w:uiPriority="47"/>
+    <w:lsdException w:name="List Table 3 Accent 3" w:uiPriority="48"/>
+    <w:lsdException w:name="List Table 4 Accent 3" w:uiPriority="49"/>
+    <w:lsdException w:name="List Table 5 Dark Accent 3" w:uiPriority="50"/>
+    <w:lsdException w:name="List Table 6 Colorful Accent 3" w:uiPriority="51"/>
+    <w:lsdException w:name="List Table 7 Colorful Accent 3" w:uiPriority="52"/>
+    <w:lsdException w:name="List Table 1 Light Accent 4" w:uiPriority="46"/>
+    <w:lsdException w:name="List Table 2 Accent 4" w:uiPriority="47"/>
+    <w:lsdException w:name="List Table 3 Accent 4" w:uiPriority="48"/>
+    <w:lsdException w:name="List Table 4 Accent 4" w:uiPriority="49"/>
+    <w:lsdException w:name="List Table 5 Dark Accent 4" w:uiPriority="50"/>
+    <w:lsdException w:name="List Table 6 Colorful Accent 4" w:uiPriority="51"/>
+    <w:lsdException w:name="List Table 7 Colorful Accent 4" w:uiPriority="52"/>
+    <w:lsdException w:name="List Table 1 Light Accent 5" w:uiPriority="46"/>
+    <w:lsdException w:name="List Table 2 Accent 5" w:uiPriority="47"/>
+    <w:lsdException w:name="List Table 3 Accent 5" w:uiPriority="48"/>
+    <w:lsdException w:name="List Table 4 Accent 5" w:uiPriority="49"/>
+    <w:lsdException w:name="List Table 5 Dark Accent 5" w:uiPriority="50"/>
+    <w:lsdException w:name="List Table 6 Colorful Accent 5" w:uiPriority="51"/>
+    <w:lsdException w:name="List Table 7 Colorful Accent 5" w:uiPriority="52"/>
+    <w:lsdException w:name="List Table 1 Light Accent 6" w:uiPriority="46"/>
+    <w:lsdException w:name="List Table 2 Accent 6" w:uiPriority="47"/>
+    <w:lsdException w:name="List Table 3 Accent 6" w:uiPriority="48"/>
+    <w:lsdException w:name="List Table 4 Accent 6" w:uiPriority="49"/>
+    <w:lsdException w:name="List Table 5 Dark Accent 6" w:uiPriority="50"/>
+    <w:lsdException w:name="List Table 6 Colorful Accent 6" w:uiPriority="51"/>
+    <w:lsdException w:name="List Table 7 Colorful Accent 6" w:uiPriority="52"/>
+    <w:lsdException w:name="Mention" w:semiHidden="1" w:unhideWhenUsed="1"/>
+    <w:lsdException w:name="Smart Hyperlink" w:semiHidden="1" w:unhideWhenUsed="1"/>
+    <w:lsdException w:name="Hashtag" w:semiHidden="1" w:unhideWhenUsed="1"/>
+    <w:lsdException w:name="Unresolved Mention" w:semiHidden="1" w:unhideWhenUsed="1"/>
+    <w:lsdException w:name="Smart Link" w:semiHidden="1" w:unhideWhenUsed="1"/>
   </w:latentStyles>
   <w:style w:type="paragraph" w:default="1" w:styleId="Normal">
     <w:name w:val="Normal"/>
@@ -6314,7 +6315,6 @@
     <w:uiPriority w:val="99"/>
     <w:semiHidden/>
     <w:unhideWhenUsed/>
-    <w:qFormat/>
     <w:tblPr>
       <w:tblInd w:w="0" w:type="dxa"/>
       <w:tblCellMar>
@@ -6340,7 +6340,6 @@
       <w:spacing w:after="0" w:line="240" w:lineRule="auto"/>
     </w:pPr>
     <w:tblPr>
-      <w:tblInd w:w="0" w:type="dxa"/>
       <w:tblBorders>
         <w:top w:val="single" w:sz="4" w:space="0" w:color="auto"/>
         <w:left w:val="single" w:sz="4" w:space="0" w:color="auto"/>
@@ -6349,12 +6348,6 @@
         <w:insideH w:val="single" w:sz="4" w:space="0" w:color="auto"/>
         <w:insideV w:val="single" w:sz="4" w:space="0" w:color="auto"/>
       </w:tblBorders>
-      <w:tblCellMar>
-        <w:top w:w="0" w:type="dxa"/>
-        <w:left w:w="108" w:type="dxa"/>
-        <w:bottom w:w="0" w:type="dxa"/>
-        <w:right w:w="108" w:type="dxa"/>
-      </w:tblCellMar>
     </w:tblPr>
     <w:trPr>
       <w:cantSplit/>
@@ -6832,7 +6825,7 @@
 </file>
 
 <file path=customXml/itemProps1.xml><?xml version="1.0" encoding="utf-8"?>
-<ds:datastoreItem xmlns:ds="http://schemas.openxmlformats.org/officeDocument/2006/customXml" ds:itemID="{30003EF7-5906-432B-89FF-62431E549439}">
+<ds:datastoreItem xmlns:ds="http://schemas.openxmlformats.org/officeDocument/2006/customXml" ds:itemID="{E24C14ED-3B74-4AA1-AD78-7D1E56F3F12C}">
   <ds:schemaRefs>
     <ds:schemaRef ds:uri="http://schemas.openxmlformats.org/officeDocument/2006/bibliography"/>
   </ds:schemaRefs>

</xml_diff>

<commit_message>
Fix typo in rail diagram
git-svn-id: file:///local/rexx/oorexx/oorexx.svn@11916 0b6cbdbe-3aab-466e-b73a-abd511dda0a2
</commit_message>
<xml_diff>
--- a/sandbox/jon/datetimes/DateTimes Help.docx
+++ b/sandbox/jon/datetimes/DateTimes Help.docx
@@ -2,7 +2,59 @@
 <file path=word/document.xml><?xml version="1.0" encoding="utf-8"?>
 <w:document xmlns:wpc="http://schemas.microsoft.com/office/word/2010/wordprocessingCanvas" xmlns:cx="http://schemas.microsoft.com/office/drawing/2014/chartex" xmlns:cx1="http://schemas.microsoft.com/office/drawing/2015/9/8/chartex" xmlns:cx2="http://schemas.microsoft.com/office/drawing/2015/10/21/chartex" xmlns:cx3="http://schemas.microsoft.com/office/drawing/2016/5/9/chartex" xmlns:cx4="http://schemas.microsoft.com/office/drawing/2016/5/10/chartex" xmlns:cx5="http://schemas.microsoft.com/office/drawing/2016/5/11/chartex" xmlns:cx6="http://schemas.microsoft.com/office/drawing/2016/5/12/chartex" xmlns:cx7="http://schemas.microsoft.com/office/drawing/2016/5/13/chartex" xmlns:cx8="http://schemas.microsoft.com/office/drawing/2016/5/14/chartex" xmlns:mc="http://schemas.openxmlformats.org/markup-compatibility/2006" xmlns:aink="http://schemas.microsoft.com/office/drawing/2016/ink" xmlns:am3d="http://schemas.microsoft.com/office/drawing/2017/model3d" xmlns:o="urn:schemas-microsoft-com:office:office" xmlns:r="http://schemas.openxmlformats.org/officeDocument/2006/relationships" xmlns:m="http://schemas.openxmlformats.org/officeDocument/2006/math" xmlns:v="urn:schemas-microsoft-com:vml" xmlns:wp14="http://schemas.microsoft.com/office/word/2010/wordprocessingDrawing" xmlns:wp="http://schemas.openxmlformats.org/drawingml/2006/wordprocessingDrawing" xmlns:w10="urn:schemas-microsoft-com:office:word" xmlns:w="http://schemas.openxmlformats.org/wordprocessingml/2006/main" xmlns:w14="http://schemas.microsoft.com/office/word/2010/wordml" xmlns:w15="http://schemas.microsoft.com/office/word/2012/wordml" xmlns:w16cid="http://schemas.microsoft.com/office/word/2016/wordml/cid" xmlns:w16se="http://schemas.microsoft.com/office/word/2015/wordml/symex" xmlns:wpg="http://schemas.microsoft.com/office/word/2010/wordprocessingGroup" xmlns:wpi="http://schemas.microsoft.com/office/word/2010/wordprocessingInk" xmlns:wne="http://schemas.microsoft.com/office/word/2006/wordml" xmlns:wps="http://schemas.microsoft.com/office/word/2010/wordprocessingShape" mc:Ignorable="w14 w15 w16se w16cid wp14">
   <w:body>
+    <w:p>
+      <w:bookmarkStart w:id="0" w:name="_Hlk19952801"/>
+    </w:p>
+    <w:p>
+      <w:pPr>
+        <w:pStyle w:val="Heading1"/>
+        <w:jc w:val="center"/>
+        <w:rPr>
+          <w:sz w:val="48"/>
+          <w:szCs w:val="48"/>
+        </w:rPr>
+      </w:pPr>
+      <w:r>
+        <w:rPr>
+          <w:sz w:val="48"/>
+          <w:szCs w:val="48"/>
+        </w:rPr>
+        <w:t>The Datetimes Class</w:t>
+      </w:r>
+    </w:p>
+    <w:p>
+      <w:pPr>
+        <w:pStyle w:val="Heading1"/>
+      </w:pPr>
+    </w:p>
+    <w:p>
+      <w:pPr>
+        <w:pStyle w:val="Heading1"/>
+      </w:pPr>
+    </w:p>
+    <w:p>
+      <w:pPr>
+        <w:pStyle w:val="Heading1"/>
+      </w:pPr>
+      <w:r>
+        <w:t>A datetime subclass</w:t>
+      </w:r>
+    </w:p>
+    <w:p>
+      <w:pPr>
+        <w:pStyle w:val="Heading1"/>
+      </w:pPr>
+      <w:r>
+        <w:t>Jon Wolfers - 2019</w:t>
+      </w:r>
+      <w:r>
+        <w:br w:type="page"/>
+      </w:r>
+    </w:p>
+    <w:bookmarkEnd w:id="0"/>
     <w:p/>
+    <w:p/>
+    <w:bookmarkStart w:id="1" w:name="_Hlk19952856" w:displacedByCustomXml="next"/>
     <w:sdt>
       <w:sdtPr>
         <w:rPr>
@@ -168,7 +220,7 @@
                 <w:noProof/>
                 <w:webHidden/>
               </w:rPr>
-              <w:t>2</w:t>
+              <w:t>3</w:t>
             </w:r>
             <w:r>
               <w:rPr>
@@ -238,7 +290,7 @@
                 <w:noProof/>
                 <w:webHidden/>
               </w:rPr>
-              <w:t>3</w:t>
+              <w:t>4</w:t>
             </w:r>
             <w:r>
               <w:rPr>
@@ -308,7 +360,7 @@
                 <w:noProof/>
                 <w:webHidden/>
               </w:rPr>
-              <w:t>3</w:t>
+              <w:t>4</w:t>
             </w:r>
             <w:r>
               <w:rPr>
@@ -378,7 +430,7 @@
                 <w:noProof/>
                 <w:webHidden/>
               </w:rPr>
-              <w:t>4</w:t>
+              <w:t>5</w:t>
             </w:r>
             <w:r>
               <w:rPr>
@@ -448,7 +500,7 @@
                 <w:noProof/>
                 <w:webHidden/>
               </w:rPr>
-              <w:t>4</w:t>
+              <w:t>5</w:t>
             </w:r>
             <w:r>
               <w:rPr>
@@ -518,7 +570,7 @@
                 <w:noProof/>
                 <w:webHidden/>
               </w:rPr>
-              <w:t>4</w:t>
+              <w:t>5</w:t>
             </w:r>
             <w:r>
               <w:rPr>
@@ -588,7 +640,7 @@
                 <w:noProof/>
                 <w:webHidden/>
               </w:rPr>
-              <w:t>4</w:t>
+              <w:t>5</w:t>
             </w:r>
             <w:r>
               <w:rPr>
@@ -658,7 +710,7 @@
                 <w:noProof/>
                 <w:webHidden/>
               </w:rPr>
-              <w:t>5</w:t>
+              <w:t>6</w:t>
             </w:r>
             <w:r>
               <w:rPr>
@@ -728,7 +780,7 @@
                 <w:noProof/>
                 <w:webHidden/>
               </w:rPr>
-              <w:t>5</w:t>
+              <w:t>6</w:t>
             </w:r>
             <w:r>
               <w:rPr>
@@ -798,7 +850,7 @@
                 <w:noProof/>
                 <w:webHidden/>
               </w:rPr>
-              <w:t>5</w:t>
+              <w:t>6</w:t>
             </w:r>
             <w:r>
               <w:rPr>
@@ -868,7 +920,7 @@
                 <w:noProof/>
                 <w:webHidden/>
               </w:rPr>
-              <w:t>5</w:t>
+              <w:t>6</w:t>
             </w:r>
             <w:r>
               <w:rPr>
@@ -938,7 +990,7 @@
                 <w:noProof/>
                 <w:webHidden/>
               </w:rPr>
-              <w:t>5</w:t>
+              <w:t>6</w:t>
             </w:r>
             <w:r>
               <w:rPr>
@@ -1008,7 +1060,7 @@
                 <w:noProof/>
                 <w:webHidden/>
               </w:rPr>
-              <w:t>5</w:t>
+              <w:t>6</w:t>
             </w:r>
             <w:r>
               <w:rPr>
@@ -1078,7 +1130,7 @@
                 <w:noProof/>
                 <w:webHidden/>
               </w:rPr>
-              <w:t>6</w:t>
+              <w:t>7</w:t>
             </w:r>
             <w:r>
               <w:rPr>
@@ -1148,7 +1200,7 @@
                 <w:noProof/>
                 <w:webHidden/>
               </w:rPr>
-              <w:t>6</w:t>
+              <w:t>7</w:t>
             </w:r>
             <w:r>
               <w:rPr>
@@ -1218,7 +1270,7 @@
                 <w:noProof/>
                 <w:webHidden/>
               </w:rPr>
-              <w:t>7</w:t>
+              <w:t>8</w:t>
             </w:r>
             <w:r>
               <w:rPr>
@@ -1288,7 +1340,7 @@
                 <w:noProof/>
                 <w:webHidden/>
               </w:rPr>
-              <w:t>7</w:t>
+              <w:t>8</w:t>
             </w:r>
             <w:r>
               <w:rPr>
@@ -1358,7 +1410,7 @@
                 <w:noProof/>
                 <w:webHidden/>
               </w:rPr>
-              <w:t>7</w:t>
+              <w:t>8</w:t>
             </w:r>
             <w:r>
               <w:rPr>
@@ -1428,7 +1480,7 @@
                 <w:noProof/>
                 <w:webHidden/>
               </w:rPr>
-              <w:t>7</w:t>
+              <w:t>8</w:t>
             </w:r>
             <w:r>
               <w:rPr>
@@ -1453,7 +1505,7 @@
       <w:pPr>
         <w:pStyle w:val="Heading2"/>
       </w:pPr>
-      <w:bookmarkStart w:id="0" w:name="_Toc12812277"/>
+      <w:bookmarkStart w:id="2" w:name="_Toc12812277"/>
     </w:p>
     <w:p>
       <w:pPr>
@@ -1462,7 +1514,7 @@
       <w:r>
         <w:t>The Datetimes Class</w:t>
       </w:r>
-      <w:bookmarkEnd w:id="0"/>
+      <w:bookmarkEnd w:id="2"/>
     </w:p>
     <w:p>
       <w:r>
@@ -1516,17 +1568,8 @@
       <w:r>
         <w:t>.cls" to activate its functionality.</w:t>
       </w:r>
-    </w:p>
-    <w:p>
-      <w:pPr>
-        <w:rPr>
-          <w:rFonts w:asciiTheme="majorHAnsi" w:eastAsiaTheme="majorEastAsia" w:hAnsiTheme="majorHAnsi" w:cstheme="majorBidi"/>
-          <w:b/>
-          <w:bCs/>
-          <w:color w:val="4F81BD" w:themeColor="accent1"/>
-        </w:rPr>
-      </w:pPr>
-      <w:bookmarkStart w:id="1" w:name="_Toc12812278"/>
+      <w:bookmarkStart w:id="3" w:name="_Toc12812278"/>
+      <w:bookmarkEnd w:id="1"/>
       <w:r>
         <w:br w:type="page"/>
       </w:r>
@@ -1535,11 +1578,12 @@
       <w:pPr>
         <w:pStyle w:val="Heading3"/>
       </w:pPr>
+      <w:bookmarkStart w:id="4" w:name="_Hlk19953062"/>
       <w:r>
         <w:lastRenderedPageBreak/>
         <w:t>Format strings</w:t>
       </w:r>
-      <w:bookmarkEnd w:id="1"/>
+      <w:bookmarkEnd w:id="3"/>
     </w:p>
     <w:p>
       <w:pPr>
@@ -1953,7 +1997,10 @@
               <w:jc w:val="center"/>
             </w:pPr>
             <w:r>
-              <w:t>new</w:t>
+              <w:t>n</w:t>
+            </w:r>
+            <w:r>
+              <w:t>ew</w:t>
             </w:r>
           </w:p>
         </w:tc>
@@ -3156,7 +3203,7 @@
       </w:r>
     </w:p>
     <w:p>
-      <w:bookmarkStart w:id="2" w:name="_Toc12812279"/>
+      <w:bookmarkStart w:id="5" w:name="_Toc12812279"/>
       <w:r>
         <w:br w:type="page"/>
       </w:r>
@@ -3165,11 +3212,13 @@
       <w:pPr>
         <w:pStyle w:val="Heading3"/>
       </w:pPr>
+      <w:bookmarkStart w:id="6" w:name="_Hlk19952964"/>
+      <w:bookmarkEnd w:id="4"/>
       <w:r>
         <w:lastRenderedPageBreak/>
         <w:t>Time Options</w:t>
       </w:r>
-      <w:bookmarkEnd w:id="2"/>
+      <w:bookmarkEnd w:id="5"/>
     </w:p>
     <w:p>
       <w:pPr>
@@ -3338,7 +3387,7 @@
       </w:r>
     </w:p>
     <w:p>
-      <w:bookmarkStart w:id="3" w:name="_Toc12812280"/>
+      <w:bookmarkStart w:id="7" w:name="_Toc12812280"/>
     </w:p>
     <w:p>
       <w:pPr>
@@ -3347,7 +3396,7 @@
       <w:r>
         <w:t>Start and end of Weeks</w:t>
       </w:r>
-      <w:bookmarkEnd w:id="3"/>
+      <w:bookmarkEnd w:id="7"/>
     </w:p>
     <w:p>
       <w:pPr>
@@ -3592,22 +3641,24 @@
       <w:pPr>
         <w:pStyle w:val="Heading2"/>
       </w:pPr>
-      <w:bookmarkStart w:id="4" w:name="_Toc12812281"/>
+      <w:bookmarkStart w:id="8" w:name="_Toc12812281"/>
+      <w:bookmarkStart w:id="9" w:name="_Hlk19952987"/>
+      <w:bookmarkEnd w:id="6"/>
       <w:r>
         <w:lastRenderedPageBreak/>
         <w:t>Class Methods</w:t>
       </w:r>
-      <w:bookmarkEnd w:id="4"/>
+      <w:bookmarkEnd w:id="8"/>
     </w:p>
     <w:p>
       <w:pPr>
         <w:pStyle w:val="Heading3"/>
       </w:pPr>
-      <w:bookmarkStart w:id="5" w:name="_Toc12812282"/>
+      <w:bookmarkStart w:id="10" w:name="_Toc12812282"/>
       <w:r>
         <w:t>fromEuropean4Date (Class Method)</w:t>
       </w:r>
-      <w:bookmarkEnd w:id="5"/>
+      <w:bookmarkEnd w:id="10"/>
     </w:p>
     <w:p>
       <w:pPr>
@@ -3835,14 +3886,14 @@
       <w:pPr>
         <w:pStyle w:val="Heading3"/>
       </w:pPr>
-      <w:bookmarkStart w:id="6" w:name="_Toc12812283"/>
+      <w:bookmarkStart w:id="11" w:name="_Toc12812283"/>
       <w:r>
         <w:t>fromDatetime</w:t>
       </w:r>
       <w:r>
         <w:t xml:space="preserve"> (Class Method)</w:t>
       </w:r>
-      <w:bookmarkEnd w:id="6"/>
+      <w:bookmarkEnd w:id="11"/>
     </w:p>
     <w:p>
       <w:pPr>
@@ -3936,7 +3987,7 @@
       <w:pPr>
         <w:pStyle w:val="Heading3"/>
       </w:pPr>
-      <w:bookmarkStart w:id="7" w:name="_Toc12812284"/>
+      <w:bookmarkStart w:id="12" w:name="_Toc12812284"/>
       <w:r>
         <w:t>f</w:t>
       </w:r>
@@ -3946,7 +3997,7 @@
       <w:r>
         <w:t xml:space="preserve"> (Class Method)</w:t>
       </w:r>
-      <w:bookmarkEnd w:id="7"/>
+      <w:bookmarkEnd w:id="12"/>
     </w:p>
     <w:p>
       <w:pPr>
@@ -4248,7 +4299,7 @@
           <w:szCs w:val="26"/>
         </w:rPr>
       </w:pPr>
-      <w:bookmarkStart w:id="8" w:name="_Toc12812285"/>
+      <w:bookmarkStart w:id="13" w:name="_Toc12812285"/>
       <w:r>
         <w:br w:type="page"/>
       </w:r>
@@ -4257,21 +4308,23 @@
       <w:pPr>
         <w:pStyle w:val="Heading2"/>
       </w:pPr>
+      <w:bookmarkStart w:id="14" w:name="_Hlk19953022"/>
+      <w:bookmarkEnd w:id="9"/>
       <w:r>
         <w:lastRenderedPageBreak/>
         <w:t>Instance Methods</w:t>
       </w:r>
-      <w:bookmarkEnd w:id="8"/>
+      <w:bookmarkEnd w:id="13"/>
     </w:p>
     <w:p>
       <w:pPr>
         <w:pStyle w:val="Heading3"/>
       </w:pPr>
-      <w:bookmarkStart w:id="9" w:name="_Toc12812286"/>
+      <w:bookmarkStart w:id="15" w:name="_Toc12812286"/>
       <w:r>
         <w:t>to</w:t>
       </w:r>
-      <w:bookmarkEnd w:id="9"/>
+      <w:bookmarkEnd w:id="15"/>
     </w:p>
     <w:p>
       <w:r>
@@ -4385,14 +4438,14 @@
           <w:bCs w:val="0"/>
         </w:rPr>
       </w:pPr>
-      <w:bookmarkStart w:id="10" w:name="_Toc12812287"/>
+      <w:bookmarkStart w:id="16" w:name="_Toc12812287"/>
       <w:r>
         <w:t>e</w:t>
       </w:r>
       <w:r>
         <w:t>uropean4Date</w:t>
       </w:r>
-      <w:bookmarkEnd w:id="10"/>
+      <w:bookmarkEnd w:id="16"/>
     </w:p>
     <w:p>
       <w:r>
@@ -4502,12 +4555,13 @@
       <w:pPr>
         <w:pStyle w:val="Heading3"/>
       </w:pPr>
-      <w:bookmarkStart w:id="11" w:name="_Toc12812288"/>
+      <w:bookmarkStart w:id="17" w:name="_Toc12812288"/>
       <w:r>
         <w:t>hhmmTime</w:t>
       </w:r>
-      <w:bookmarkEnd w:id="11"/>
-    </w:p>
+      <w:bookmarkEnd w:id="17"/>
+    </w:p>
+    <w:bookmarkStart w:id="18" w:name="_GoBack"/>
     <w:p>
       <w:r>
         <w:pict>
@@ -4518,17 +4572,19 @@
               <v:path o:extrusionok="t" o:connecttype="none"/>
               <o:lock v:ext="edit" text="t"/>
             </v:shape>
-            <v:roundrect id="_x0000_s1332" style="position:absolute;left:1982;top:7209;width:1873;height:556" arcsize="10865f">
+            <v:roundrect id="_x0000_s1332" style="position:absolute;left:1982;top:7209;width:1479;height:571" arcsize="10865f">
               <v:shadow on="t"/>
               <v:textbox style="mso-next-textbox:#_x0000_s1332">
                 <w:txbxContent>
                   <w:p>
-                    <w:r>
-                      <w:t>european4</w:t>
-                    </w:r>
+                    <w:proofErr w:type="spellStart"/>
                     <w:proofErr w:type="gramStart"/>
                     <w:r>
-                      <w:t>Date(</w:t>
+                      <w:t>hhmmTime</w:t>
+                    </w:r>
+                    <w:proofErr w:type="spellEnd"/>
+                    <w:r>
+                      <w:t>(</w:t>
                     </w:r>
                     <w:proofErr w:type="gramEnd"/>
                   </w:p>
@@ -4550,7 +4606,7 @@
               </v:textbox>
             </v:rect>
             <v:shape id="_x0000_s1334" type="#_x0000_t32" style="position:absolute;left:1710;top:7457;width:272;height:1;flip:y" o:connectortype="straight"/>
-            <v:shape id="_x0000_s1335" type="#_x0000_t32" style="position:absolute;left:3505;top:7499;width:2671;height:11" o:connectortype="straight"/>
+            <v:shape id="_x0000_s1335" type="#_x0000_t32" style="position:absolute;left:3461;top:7495;width:2715;height:15" o:connectortype="straight"/>
             <v:shape id="_x0000_s1336" type="#_x0000_t19" style="position:absolute;left:4170;top:7487;width:180;height:179"/>
             <v:shape id="_x0000_s1337" type="#_x0000_t19" style="position:absolute;left:4350;top:7671;width:180;height:179;flip:x y"/>
             <v:shape id="_x0000_s1338" type="#_x0000_t19" style="position:absolute;left:5820;top:7635;width:179;height:233;flip:y" coordsize="21600,28148" adj=",1156572" path="wr-21600,,21600,43200,,,20583,28148nfewr-21600,,21600,43200,,,20583,28148l,21600nsxe">
@@ -4575,6 +4631,7 @@
           </v:group>
         </w:pict>
       </w:r>
+      <w:bookmarkEnd w:id="18"/>
     </w:p>
     <w:p>
       <w:r>
@@ -4614,11 +4671,11 @@
       <w:pPr>
         <w:pStyle w:val="Heading3"/>
       </w:pPr>
-      <w:bookmarkStart w:id="12" w:name="_Toc12812289"/>
+      <w:bookmarkStart w:id="19" w:name="_Toc12812289"/>
       <w:r>
         <w:t>mySQLDate</w:t>
       </w:r>
-      <w:bookmarkEnd w:id="12"/>
+      <w:bookmarkEnd w:id="19"/>
     </w:p>
     <w:p>
       <w:r>
@@ -4688,11 +4745,11 @@
       <w:pPr>
         <w:pStyle w:val="Heading3"/>
       </w:pPr>
-      <w:bookmarkStart w:id="13" w:name="_Toc12812290"/>
+      <w:bookmarkStart w:id="20" w:name="_Toc12812290"/>
       <w:r>
         <w:t>Quarter</w:t>
       </w:r>
-      <w:bookmarkEnd w:id="13"/>
+      <w:bookmarkEnd w:id="20"/>
     </w:p>
     <w:p>
       <w:r>
@@ -4752,12 +4809,14 @@
           <w:bCs w:val="0"/>
         </w:rPr>
       </w:pPr>
-      <w:bookmarkStart w:id="14" w:name="_Toc12812291"/>
+      <w:bookmarkStart w:id="21" w:name="_Toc12812291"/>
+      <w:bookmarkStart w:id="22" w:name="_Hlk19952912"/>
+      <w:bookmarkEnd w:id="14"/>
       <w:r>
         <w:lastRenderedPageBreak/>
         <w:t>startOf</w:t>
       </w:r>
-      <w:bookmarkEnd w:id="14"/>
+      <w:bookmarkEnd w:id="21"/>
     </w:p>
     <w:p>
       <w:r>
@@ -4919,17 +4978,28 @@
       </w:r>
       <w:proofErr w:type="spellEnd"/>
       <w:r>
-        <w:t xml:space="preserve">, Quarter, </w:t>
+        <w:t xml:space="preserve">, </w:t>
+      </w:r>
+      <w:proofErr w:type="gramStart"/>
+      <w:r>
+        <w:t xml:space="preserve">Quarter, </w:t>
       </w:r>
       <w:r>
         <w:t xml:space="preserve"> Year</w:t>
       </w:r>
+      <w:proofErr w:type="gramEnd"/>
       <w:r>
         <w:t xml:space="preserve">, Decade, Century or </w:t>
       </w:r>
       <w:proofErr w:type="spellStart"/>
       <w:r>
-        <w:t>MILlenium</w:t>
+        <w:t>MILlen</w:t>
+      </w:r>
+      <w:r>
+        <w:t>n</w:t>
+      </w:r>
+      <w:r>
+        <w:t>ium</w:t>
       </w:r>
       <w:proofErr w:type="spellEnd"/>
       <w:r>
@@ -5010,11 +5080,11 @@
       <w:pPr>
         <w:pStyle w:val="Heading3"/>
       </w:pPr>
-      <w:bookmarkStart w:id="15" w:name="_Toc12812292"/>
+      <w:bookmarkStart w:id="23" w:name="_Toc12812292"/>
       <w:r>
         <w:t>endOf</w:t>
       </w:r>
-      <w:bookmarkEnd w:id="15"/>
+      <w:bookmarkEnd w:id="23"/>
     </w:p>
     <w:p>
       <w:r>
@@ -5161,11 +5231,25 @@
       </w:r>
       <w:proofErr w:type="spellEnd"/>
       <w:r>
-        <w:t xml:space="preserve">, Quarter,  Year, Decade, Century or </w:t>
+        <w:t xml:space="preserve">, </w:t>
+      </w:r>
+      <w:proofErr w:type="gramStart"/>
+      <w:r>
+        <w:t>Quarter,  Year</w:t>
+      </w:r>
+      <w:proofErr w:type="gramEnd"/>
+      <w:r>
+        <w:t xml:space="preserve">, Decade, Century or </w:t>
       </w:r>
       <w:proofErr w:type="spellStart"/>
       <w:r>
-        <w:t>MILlenium</w:t>
+        <w:t>MILlen</w:t>
+      </w:r>
+      <w:r>
+        <w:t>n</w:t>
+      </w:r>
+      <w:r>
+        <w:t>ium</w:t>
       </w:r>
       <w:proofErr w:type="spellEnd"/>
       <w:r>
@@ -5195,12 +5279,7 @@
         <w:pStyle w:val="NoSpacing"/>
       </w:pPr>
       <w:r>
-        <w:t>Time option is ignored for Minute, Hour and Day, b</w:t>
-      </w:r>
-      <w:bookmarkStart w:id="16" w:name="_GoBack"/>
-      <w:bookmarkEnd w:id="16"/>
-      <w:r>
-        <w:t>ut if specified for periods longer than a day works as described in the time option paragraph above.</w:t>
+        <w:t>Time option is ignored for Minute, Hour and Day, but if specified for periods longer than a day works as described in the time option paragraph above.</w:t>
       </w:r>
     </w:p>
     <w:p>
@@ -5221,6 +5300,7 @@
         <w:pStyle w:val="NoSpacing"/>
       </w:pPr>
     </w:p>
+    <w:bookmarkEnd w:id="22"/>
     <w:p>
       <w:pPr>
         <w:rPr>
@@ -5238,12 +5318,13 @@
       <w:pPr>
         <w:pStyle w:val="Heading3"/>
       </w:pPr>
-      <w:bookmarkStart w:id="17" w:name="_Toc12812293"/>
+      <w:bookmarkStart w:id="24" w:name="_Toc12812293"/>
+      <w:bookmarkStart w:id="25" w:name="_Hlk19952689"/>
       <w:r>
         <w:lastRenderedPageBreak/>
         <w:t>nthWeekdayofMonth</w:t>
       </w:r>
-      <w:bookmarkEnd w:id="17"/>
+      <w:bookmarkEnd w:id="24"/>
     </w:p>
     <w:p>
       <w:pPr>
@@ -5559,14 +5640,14 @@
       <w:pPr>
         <w:pStyle w:val="Heading3"/>
       </w:pPr>
-      <w:bookmarkStart w:id="18" w:name="_Toc12812294"/>
+      <w:bookmarkStart w:id="26" w:name="_Toc12812294"/>
       <w:r>
         <w:t>toLocalTime</w:t>
       </w:r>
       <w:r>
         <w:t>EU</w:t>
       </w:r>
-      <w:bookmarkEnd w:id="18"/>
+      <w:bookmarkEnd w:id="26"/>
     </w:p>
     <w:p>
       <w:pPr>
@@ -5643,13 +5724,13 @@
       <w:pPr>
         <w:pStyle w:val="NoSpacing"/>
       </w:pPr>
-    </w:p>
-    <w:p>
-      <w:pPr>
-        <w:pStyle w:val="NoSpacing"/>
-      </w:pPr>
-      <w:r>
-        <w:t>Unfortunately there is little uniformity in the wider world for daylight saving start and end dates, and even the EU may abandon it's synchronisation.</w:t>
+      <w:proofErr w:type="gramStart"/>
+      <w:r>
+        <w:t>Unfortunately</w:t>
+      </w:r>
+      <w:proofErr w:type="gramEnd"/>
+      <w:r>
+        <w:t xml:space="preserve"> there is little uniformity in the wider world for daylight saving start and end dates, and even the EU may abandon it's synchronisation.</w:t>
       </w:r>
     </w:p>
     <w:p>
@@ -5661,11 +5742,11 @@
       <w:pPr>
         <w:pStyle w:val="Heading3"/>
       </w:pPr>
-      <w:bookmarkStart w:id="19" w:name="_Toc12812295"/>
+      <w:bookmarkStart w:id="27" w:name="_Toc12812295"/>
       <w:r>
         <w:t>EUSummertime?</w:t>
       </w:r>
-      <w:bookmarkEnd w:id="19"/>
+      <w:bookmarkEnd w:id="27"/>
     </w:p>
     <w:p>
       <w:r>
@@ -5710,11 +5791,11 @@
       <w:pPr>
         <w:pStyle w:val="Heading3"/>
       </w:pPr>
-      <w:bookmarkStart w:id="20" w:name="_Toc12812296"/>
+      <w:bookmarkStart w:id="28" w:name="_Toc12812296"/>
       <w:r>
         <w:t>USSummertime?</w:t>
       </w:r>
-      <w:bookmarkEnd w:id="20"/>
+      <w:bookmarkEnd w:id="28"/>
     </w:p>
     <w:p>
       <w:r>
@@ -5752,12 +5833,13 @@
     </w:p>
     <w:p>
       <w:r>
-        <w:lastRenderedPageBreak/>
         <w:t>Returns .true if the timestamp is during US daylight saving Summertime or .false otherwise</w:t>
       </w:r>
+      <w:bookmarkEnd w:id="25"/>
     </w:p>
     <w:sectPr>
       <w:headerReference w:type="default" r:id="rId7"/>
+      <w:footerReference w:type="default" r:id="rId8"/>
       <w:pgSz w:w="11906" w:h="16838"/>
       <w:pgMar w:top="1440" w:right="1440" w:bottom="1440" w:left="1440" w:header="708" w:footer="708" w:gutter="0"/>
       <w:cols w:space="708"/>
@@ -5792,6 +5874,59 @@
 </w:endnotes>
 </file>
 
+<file path=word/footer1.xml><?xml version="1.0" encoding="utf-8"?>
+<w:ftr xmlns:wpc="http://schemas.microsoft.com/office/word/2010/wordprocessingCanvas" xmlns:cx="http://schemas.microsoft.com/office/drawing/2014/chartex" xmlns:cx1="http://schemas.microsoft.com/office/drawing/2015/9/8/chartex" xmlns:cx2="http://schemas.microsoft.com/office/drawing/2015/10/21/chartex" xmlns:cx3="http://schemas.microsoft.com/office/drawing/2016/5/9/chartex" xmlns:cx4="http://schemas.microsoft.com/office/drawing/2016/5/10/chartex" xmlns:cx5="http://schemas.microsoft.com/office/drawing/2016/5/11/chartex" xmlns:cx6="http://schemas.microsoft.com/office/drawing/2016/5/12/chartex" xmlns:cx7="http://schemas.microsoft.com/office/drawing/2016/5/13/chartex" xmlns:cx8="http://schemas.microsoft.com/office/drawing/2016/5/14/chartex" xmlns:mc="http://schemas.openxmlformats.org/markup-compatibility/2006" xmlns:aink="http://schemas.microsoft.com/office/drawing/2016/ink" xmlns:am3d="http://schemas.microsoft.com/office/drawing/2017/model3d" xmlns:o="urn:schemas-microsoft-com:office:office" xmlns:r="http://schemas.openxmlformats.org/officeDocument/2006/relationships" xmlns:m="http://schemas.openxmlformats.org/officeDocument/2006/math" xmlns:v="urn:schemas-microsoft-com:vml" xmlns:wp14="http://schemas.microsoft.com/office/word/2010/wordprocessingDrawing" xmlns:wp="http://schemas.openxmlformats.org/drawingml/2006/wordprocessingDrawing" xmlns:w10="urn:schemas-microsoft-com:office:word" xmlns:w="http://schemas.openxmlformats.org/wordprocessingml/2006/main" xmlns:w14="http://schemas.microsoft.com/office/word/2010/wordml" xmlns:w15="http://schemas.microsoft.com/office/word/2012/wordml" xmlns:w16cid="http://schemas.microsoft.com/office/word/2016/wordml/cid" xmlns:w16se="http://schemas.microsoft.com/office/word/2015/wordml/symex" xmlns:wpg="http://schemas.microsoft.com/office/word/2010/wordprocessingGroup" xmlns:wpi="http://schemas.microsoft.com/office/word/2010/wordprocessingInk" xmlns:wne="http://schemas.microsoft.com/office/word/2006/wordml" xmlns:wps="http://schemas.microsoft.com/office/word/2010/wordprocessingShape" mc:Ignorable="w14 w15 w16se w16cid wp14">
+  <w:sdt>
+    <w:sdtPr>
+      <w:id w:val="-1455711866"/>
+      <w:docPartObj>
+        <w:docPartGallery w:val="Page Numbers (Bottom of Page)"/>
+        <w:docPartUnique/>
+      </w:docPartObj>
+    </w:sdtPr>
+    <w:sdtEndPr>
+      <w:rPr>
+        <w:noProof/>
+      </w:rPr>
+    </w:sdtEndPr>
+    <w:sdtContent>
+      <w:p>
+        <w:pPr>
+          <w:pStyle w:val="Footer"/>
+          <w:jc w:val="center"/>
+        </w:pPr>
+        <w:r>
+          <w:fldChar w:fldCharType="begin"/>
+        </w:r>
+        <w:r>
+          <w:instrText xml:space="preserve"> PAGE   \* MERGEFORMAT </w:instrText>
+        </w:r>
+        <w:r>
+          <w:fldChar w:fldCharType="separate"/>
+        </w:r>
+        <w:r>
+          <w:rPr>
+            <w:noProof/>
+          </w:rPr>
+          <w:t>2</w:t>
+        </w:r>
+        <w:r>
+          <w:rPr>
+            <w:noProof/>
+          </w:rPr>
+          <w:fldChar w:fldCharType="end"/>
+        </w:r>
+      </w:p>
+    </w:sdtContent>
+  </w:sdt>
+  <w:p>
+    <w:pPr>
+      <w:pStyle w:val="Footer"/>
+    </w:pPr>
+  </w:p>
+</w:ftr>
+</file>
+
 <file path=word/footnotes.xml><?xml version="1.0" encoding="utf-8"?>
 <w:footnotes xmlns:wpc="http://schemas.microsoft.com/office/word/2010/wordprocessingCanvas" xmlns:cx="http://schemas.microsoft.com/office/drawing/2014/chartex" xmlns:cx1="http://schemas.microsoft.com/office/drawing/2015/9/8/chartex" xmlns:cx2="http://schemas.microsoft.com/office/drawing/2015/10/21/chartex" xmlns:cx3="http://schemas.microsoft.com/office/drawing/2016/5/9/chartex" xmlns:cx4="http://schemas.microsoft.com/office/drawing/2016/5/10/chartex" xmlns:cx5="http://schemas.microsoft.com/office/drawing/2016/5/11/chartex" xmlns:cx6="http://schemas.microsoft.com/office/drawing/2016/5/12/chartex" xmlns:cx7="http://schemas.microsoft.com/office/drawing/2016/5/13/chartex" xmlns:cx8="http://schemas.microsoft.com/office/drawing/2016/5/14/chartex" xmlns:mc="http://schemas.openxmlformats.org/markup-compatibility/2006" xmlns:aink="http://schemas.microsoft.com/office/drawing/2016/ink" xmlns:am3d="http://schemas.microsoft.com/office/drawing/2017/model3d" xmlns:o="urn:schemas-microsoft-com:office:office" xmlns:r="http://schemas.openxmlformats.org/officeDocument/2006/relationships" xmlns:m="http://schemas.openxmlformats.org/officeDocument/2006/math" xmlns:v="urn:schemas-microsoft-com:vml" xmlns:wp14="http://schemas.microsoft.com/office/word/2010/wordprocessingDrawing" xmlns:wp="http://schemas.openxmlformats.org/drawingml/2006/wordprocessingDrawing" xmlns:w10="urn:schemas-microsoft-com:office:word" xmlns:w="http://schemas.openxmlformats.org/wordprocessingml/2006/main" xmlns:w14="http://schemas.microsoft.com/office/word/2010/wordml" xmlns:w15="http://schemas.microsoft.com/office/word/2012/wordml" xmlns:w16cid="http://schemas.microsoft.com/office/word/2016/wordml/cid" xmlns:w16se="http://schemas.microsoft.com/office/word/2015/wordml/symex" xmlns:wpg="http://schemas.microsoft.com/office/word/2010/wordprocessingGroup" xmlns:wpi="http://schemas.microsoft.com/office/word/2010/wordprocessingInk" xmlns:wne="http://schemas.microsoft.com/office/word/2006/wordml" xmlns:wps="http://schemas.microsoft.com/office/word/2010/wordprocessingShape" mc:Ignorable="w14 w15 w16se w16cid wp14">
   <w:footnote w:type="separator" w:id="-1">
@@ -5822,8 +5957,17 @@
   <w:p>
     <w:pPr>
       <w:pStyle w:val="Header"/>
+      <w:jc w:val="center"/>
+      <w:rPr>
+        <w:sz w:val="32"/>
+        <w:szCs w:val="32"/>
+      </w:rPr>
     </w:pPr>
     <w:r>
+      <w:rPr>
+        <w:sz w:val="32"/>
+        <w:szCs w:val="32"/>
+      </w:rPr>
       <w:t>The Datetimes class</w:t>
     </w:r>
   </w:p>
@@ -5852,7 +5996,7 @@
       </w:pPr>
     </w:pPrDefault>
   </w:docDefaults>
-  <w:latentStyles w:defLockedState="0" w:defUIPriority="99" w:defSemiHidden="0" w:defUnhideWhenUsed="0" w:defQFormat="0" w:count="376">
+  <w:latentStyles w:defLockedState="0" w:defUIPriority="99" w:defSemiHidden="0" w:defUnhideWhenUsed="0" w:defQFormat="0" w:count="377">
     <w:lsdException w:name="Normal" w:uiPriority="0" w:qFormat="1"/>
     <w:lsdException w:name="heading 1" w:uiPriority="9" w:qFormat="1"/>
     <w:lsdException w:name="heading 2" w:semiHidden="1" w:uiPriority="9" w:unhideWhenUsed="1" w:qFormat="1"/>
@@ -6007,7 +6151,7 @@
     <w:lsdException w:name="Table Web 2" w:semiHidden="1" w:unhideWhenUsed="1"/>
     <w:lsdException w:name="Table Web 3" w:semiHidden="1" w:unhideWhenUsed="1"/>
     <w:lsdException w:name="Balloon Text" w:semiHidden="1" w:unhideWhenUsed="1"/>
-    <w:lsdException w:name="Table Grid" w:semiHidden="1" w:uiPriority="59" w:unhideWhenUsed="1"/>
+    <w:lsdException w:name="Table Grid" w:uiPriority="59"/>
     <w:lsdException w:name="Table Theme" w:semiHidden="1" w:unhideWhenUsed="1"/>
     <w:lsdException w:name="Placeholder Text" w:semiHidden="1"/>
     <w:lsdException w:name="No Spacing" w:uiPriority="1" w:qFormat="1"/>
@@ -6229,6 +6373,7 @@
     <w:lsdException w:name="Hashtag" w:semiHidden="1" w:unhideWhenUsed="1"/>
     <w:lsdException w:name="Unresolved Mention" w:semiHidden="1" w:unhideWhenUsed="1"/>
     <w:lsdException w:name="Smart Link" w:semiHidden="1" w:unhideWhenUsed="1"/>
+    <w:lsdException w:name="Smart Link Error" w:semiHidden="1" w:unhideWhenUsed="1"/>
   </w:latentStyles>
   <w:style w:type="paragraph" w:default="1" w:styleId="Normal">
     <w:name w:val="Normal"/>
@@ -6515,7 +6660,6 @@
     <w:basedOn w:val="Normal"/>
     <w:link w:val="FooterChar"/>
     <w:uiPriority w:val="99"/>
-    <w:semiHidden/>
     <w:unhideWhenUsed/>
     <w:rsid w:val="00F91BA1"/>
     <w:pPr>
@@ -6531,7 +6675,6 @@
     <w:basedOn w:val="DefaultParagraphFont"/>
     <w:link w:val="Footer"/>
     <w:uiPriority w:val="99"/>
-    <w:semiHidden/>
     <w:rsid w:val="00F91BA1"/>
   </w:style>
 </w:styles>
@@ -6825,7 +6968,7 @@
 </file>
 
 <file path=customXml/itemProps1.xml><?xml version="1.0" encoding="utf-8"?>
-<ds:datastoreItem xmlns:ds="http://schemas.openxmlformats.org/officeDocument/2006/customXml" ds:itemID="{E24C14ED-3B74-4AA1-AD78-7D1E56F3F12C}">
+<ds:datastoreItem xmlns:ds="http://schemas.openxmlformats.org/officeDocument/2006/customXml" ds:itemID="{8FFA7B63-37B1-49AC-8ADF-AA507CB4288F}">
   <ds:schemaRefs>
     <ds:schemaRef ds:uri="http://schemas.openxmlformats.org/officeDocument/2006/bibliography"/>
   </ds:schemaRefs>

</xml_diff>